<commit_message>
learn about orchestrated sagas
</commit_message>
<xml_diff>
--- a/communication-in-microservices/transaction-management/overview-of-transaction-management-in-MS.docx
+++ b/communication-in-microservices/transaction-management/overview-of-transaction-management-in-MS.docx
@@ -2469,43 +2469,7 @@
           <w:sz w:val="20"/>
           <w:szCs w:val="20"/>
         </w:rPr>
-        <w:t>The saga’s first local transaction is initiated by the external request to</w:t>
-      </w:r>
-      <w:r>
-        <w:rPr>
-          <w:rFonts w:ascii="NewBaskerville-Roman" w:hAnsi="NewBaskerville-Roman" w:cs="NewBaskerville-Roman"/>
-          <w:color w:val="262626"/>
-          <w:sz w:val="20"/>
-          <w:szCs w:val="20"/>
-        </w:rPr>
-        <w:t xml:space="preserve"> </w:t>
-      </w:r>
-      <w:r>
-        <w:rPr>
-          <w:rFonts w:ascii="NewBaskerville-Roman" w:hAnsi="NewBaskerville-Roman" w:cs="NewBaskerville-Roman"/>
-          <w:color w:val="262626"/>
-          <w:sz w:val="20"/>
-          <w:szCs w:val="20"/>
-        </w:rPr>
-        <w:t>create an order. The other five local transactions are each triggered by completion of</w:t>
-      </w:r>
-      <w:r>
-        <w:rPr>
-          <w:rFonts w:ascii="NewBaskerville-Roman" w:hAnsi="NewBaskerville-Roman" w:cs="NewBaskerville-Roman"/>
-          <w:color w:val="262626"/>
-          <w:sz w:val="20"/>
-          <w:szCs w:val="20"/>
-        </w:rPr>
-        <w:t xml:space="preserve"> </w:t>
-      </w:r>
-      <w:r>
-        <w:rPr>
-          <w:rFonts w:ascii="NewBaskerville-Roman" w:hAnsi="NewBaskerville-Roman" w:cs="NewBaskerville-Roman"/>
-          <w:color w:val="262626"/>
-          <w:sz w:val="20"/>
-          <w:szCs w:val="20"/>
-        </w:rPr>
-        <w:t>the previous one.</w:t>
+        <w:t>The saga’s first local transaction is initiated by the external request to create an order. The other five local transactions are each triggered by completion of the previous one.</w:t>
       </w:r>
     </w:p>
     <w:p>
@@ -3376,16 +3340,7 @@
           <w:sz w:val="20"/>
           <w:szCs w:val="20"/>
         </w:rPr>
-        <w:t xml:space="preserve"> </w:t>
-      </w:r>
-      <w:r>
-        <w:rPr>
-          <w:rFonts w:ascii="NewBaskerville-Roman" w:hAnsi="NewBaskerville-Roman" w:cs="NewBaskerville-Roman"/>
-          <w:color w:val="262626"/>
-          <w:sz w:val="20"/>
-          <w:szCs w:val="20"/>
-        </w:rPr>
-        <w:t xml:space="preserve">undo the changes made by the first three steps. You must write what are known as </w:t>
+        <w:t xml:space="preserve"> undo the changes made by the first three steps. You must write what are known as </w:t>
       </w:r>
       <w:r>
         <w:rPr>
@@ -4991,18 +4946,7 @@
           <w:sz w:val="20"/>
           <w:szCs w:val="20"/>
         </w:rPr>
-        <w:t xml:space="preserve"> </w:t>
-      </w:r>
-      <w:r>
-        <w:rPr>
-          <w:rFonts w:ascii="NewBaskerville-Roman" w:hAnsi="NewBaskerville-Roman" w:cs="NewBaskerville-Roman"/>
-          <w:b/>
-          <w:bCs/>
-          <w:color w:val="262626"/>
-          <w:sz w:val="20"/>
-          <w:szCs w:val="20"/>
-        </w:rPr>
-        <w:t>never fail</w:t>
+        <w:t xml:space="preserve"> never fail</w:t>
       </w:r>
     </w:p>
     <w:p>
@@ -10630,43 +10574,7 @@
           <w:sz w:val="20"/>
           <w:szCs w:val="20"/>
         </w:rPr>
-        <w:t>Orchestration is another way to implement sagas. When using orchestration, you</w:t>
-      </w:r>
-      <w:r>
-        <w:rPr>
-          <w:rFonts w:ascii="NewBaskerville-Roman" w:hAnsi="NewBaskerville-Roman" w:cs="NewBaskerville-Roman"/>
-          <w:color w:val="262626"/>
-          <w:sz w:val="20"/>
-          <w:szCs w:val="20"/>
-        </w:rPr>
-        <w:t xml:space="preserve"> </w:t>
-      </w:r>
-      <w:r>
-        <w:rPr>
-          <w:rFonts w:ascii="NewBaskerville-Roman" w:hAnsi="NewBaskerville-Roman" w:cs="NewBaskerville-Roman"/>
-          <w:color w:val="262626"/>
-          <w:sz w:val="20"/>
-          <w:szCs w:val="20"/>
-        </w:rPr>
-        <w:t>define an orchestrator class whose sole responsibility is to tell the saga participants</w:t>
-      </w:r>
-      <w:r>
-        <w:rPr>
-          <w:rFonts w:ascii="NewBaskerville-Roman" w:hAnsi="NewBaskerville-Roman" w:cs="NewBaskerville-Roman"/>
-          <w:color w:val="262626"/>
-          <w:sz w:val="20"/>
-          <w:szCs w:val="20"/>
-        </w:rPr>
-        <w:t xml:space="preserve"> </w:t>
-      </w:r>
-      <w:r>
-        <w:rPr>
-          <w:rFonts w:ascii="NewBaskerville-Roman" w:hAnsi="NewBaskerville-Roman" w:cs="NewBaskerville-Roman"/>
-          <w:color w:val="262626"/>
-          <w:sz w:val="20"/>
-          <w:szCs w:val="20"/>
-        </w:rPr>
-        <w:t xml:space="preserve">what to do. The saga orchestrator communicates with the participants </w:t>
+        <w:t xml:space="preserve">Orchestration is another way to implement sagas. When using orchestration, you define an orchestrator class whose sole responsibility is to tell the saga participants what to do. The saga orchestrator communicates with the participants </w:t>
       </w:r>
       <w:r>
         <w:rPr>
@@ -10687,61 +10595,7 @@
           <w:sz w:val="20"/>
           <w:szCs w:val="20"/>
         </w:rPr>
-        <w:t>. To execute a saga step, it sends a command message to a</w:t>
-      </w:r>
-      <w:r>
-        <w:rPr>
-          <w:rFonts w:ascii="NewBaskerville-Roman" w:hAnsi="NewBaskerville-Roman" w:cs="NewBaskerville-Roman"/>
-          <w:color w:val="262626"/>
-          <w:sz w:val="20"/>
-          <w:szCs w:val="20"/>
-        </w:rPr>
-        <w:t xml:space="preserve"> </w:t>
-      </w:r>
-      <w:r>
-        <w:rPr>
-          <w:rFonts w:ascii="NewBaskerville-Roman" w:hAnsi="NewBaskerville-Roman" w:cs="NewBaskerville-Roman"/>
-          <w:color w:val="262626"/>
-          <w:sz w:val="20"/>
-          <w:szCs w:val="20"/>
-        </w:rPr>
-        <w:t>participant telling it what operation to perform. After the saga participant has performed</w:t>
-      </w:r>
-      <w:r>
-        <w:rPr>
-          <w:rFonts w:ascii="NewBaskerville-Roman" w:hAnsi="NewBaskerville-Roman" w:cs="NewBaskerville-Roman"/>
-          <w:color w:val="262626"/>
-          <w:sz w:val="20"/>
-          <w:szCs w:val="20"/>
-        </w:rPr>
-        <w:t xml:space="preserve"> </w:t>
-      </w:r>
-      <w:r>
-        <w:rPr>
-          <w:rFonts w:ascii="NewBaskerville-Roman" w:hAnsi="NewBaskerville-Roman" w:cs="NewBaskerville-Roman"/>
-          <w:color w:val="262626"/>
-          <w:sz w:val="20"/>
-          <w:szCs w:val="20"/>
-        </w:rPr>
-        <w:t>the operation, it sends a reply message to the orchestrator. The orchestrator</w:t>
-      </w:r>
-      <w:r>
-        <w:rPr>
-          <w:rFonts w:ascii="NewBaskerville-Roman" w:hAnsi="NewBaskerville-Roman" w:cs="NewBaskerville-Roman"/>
-          <w:color w:val="262626"/>
-          <w:sz w:val="20"/>
-          <w:szCs w:val="20"/>
-        </w:rPr>
-        <w:t xml:space="preserve"> </w:t>
-      </w:r>
-      <w:r>
-        <w:rPr>
-          <w:rFonts w:ascii="NewBaskerville-Roman" w:hAnsi="NewBaskerville-Roman" w:cs="NewBaskerville-Roman"/>
-          <w:color w:val="262626"/>
-          <w:sz w:val="20"/>
-          <w:szCs w:val="20"/>
-        </w:rPr>
-        <w:t>then processes the message and determines which saga step to perform next.</w:t>
+        <w:t>. To execute a saga step, it sends a command message to a participant telling it what operation to perform. After the saga participant has performed the operation, it sends a reply message to the orchestrator. The orchestrator then processes the message and determines which saga step to perform next.</w:t>
       </w:r>
     </w:p>
     <w:p>
@@ -10847,20 +10701,29 @@
         <w:adjustRightInd w:val="0"/>
         <w:spacing w:after="0"/>
         <w:rPr>
+          <w:rFonts w:ascii="NewBaskerville-Roman" w:hAnsi="NewBaskerville-Roman" w:cs="NewBaskerville-Roman"/>
+          <w:color w:val="262626"/>
+          <w:sz w:val="20"/>
+          <w:szCs w:val="20"/>
+        </w:rPr>
+      </w:pPr>
+      <w:r>
+        <w:rPr>
+          <w:rFonts w:ascii="NewBaskerville-Roman" w:hAnsi="NewBaskerville-Roman" w:cs="NewBaskerville-Roman"/>
+          <w:color w:val="262626"/>
+          <w:sz w:val="20"/>
+          <w:szCs w:val="20"/>
+        </w:rPr>
+        <w:t xml:space="preserve">Figure 4.6 shows the design of the orchestration-based version of the </w:t>
+      </w:r>
+      <w:r>
+        <w:rPr>
           <w:rFonts w:ascii="Courier" w:hAnsi="Courier" w:cs="Courier"/>
           <w:color w:val="262626"/>
           <w:sz w:val="19"/>
           <w:szCs w:val="19"/>
         </w:rPr>
-      </w:pPr>
-      <w:r>
-        <w:rPr>
-          <w:rFonts w:ascii="NewBaskerville-Roman" w:hAnsi="NewBaskerville-Roman" w:cs="NewBaskerville-Roman"/>
-          <w:color w:val="262626"/>
-          <w:sz w:val="20"/>
-          <w:szCs w:val="20"/>
-        </w:rPr>
-        <w:t xml:space="preserve">Figure 4.6 shows the design of the orchestration-based version of the </w:t>
+        <w:t>Create Order</w:t>
       </w:r>
       <w:r>
         <w:rPr>
@@ -10869,7 +10732,7 @@
           <w:sz w:val="19"/>
           <w:szCs w:val="19"/>
         </w:rPr>
-        <w:t>Create Order</w:t>
+        <w:t xml:space="preserve"> </w:t>
       </w:r>
       <w:r>
         <w:rPr>
@@ -10878,7 +10741,16 @@
           <w:sz w:val="19"/>
           <w:szCs w:val="19"/>
         </w:rPr>
-        <w:t xml:space="preserve"> </w:t>
+        <w:t>Saga</w:t>
+      </w:r>
+      <w:r>
+        <w:rPr>
+          <w:rFonts w:ascii="NewBaskerville-Roman" w:hAnsi="NewBaskerville-Roman" w:cs="NewBaskerville-Roman"/>
+          <w:color w:val="262626"/>
+          <w:sz w:val="20"/>
+          <w:szCs w:val="20"/>
+        </w:rPr>
+        <w:t xml:space="preserve">. The saga is orchestrated by the </w:t>
       </w:r>
       <w:r>
         <w:rPr>
@@ -10887,16 +10759,16 @@
           <w:sz w:val="19"/>
           <w:szCs w:val="19"/>
         </w:rPr>
-        <w:t>Saga</w:t>
-      </w:r>
-      <w:r>
-        <w:rPr>
-          <w:rFonts w:ascii="NewBaskerville-Roman" w:hAnsi="NewBaskerville-Roman" w:cs="NewBaskerville-Roman"/>
-          <w:color w:val="262626"/>
-          <w:sz w:val="20"/>
-          <w:szCs w:val="20"/>
-        </w:rPr>
-        <w:t xml:space="preserve">. The saga is orchestrated by the </w:t>
+        <w:t xml:space="preserve">CreateOrderSaga </w:t>
+      </w:r>
+      <w:r>
+        <w:rPr>
+          <w:rFonts w:ascii="NewBaskerville-Roman" w:hAnsi="NewBaskerville-Roman" w:cs="NewBaskerville-Roman"/>
+          <w:color w:val="262626"/>
+          <w:sz w:val="20"/>
+          <w:szCs w:val="20"/>
+        </w:rPr>
+        <w:t>class, which invokes the saga</w:t>
       </w:r>
       <w:r>
         <w:rPr>
@@ -10905,16 +10777,16 @@
           <w:sz w:val="19"/>
           <w:szCs w:val="19"/>
         </w:rPr>
-        <w:t xml:space="preserve">CreateOrderSaga </w:t>
-      </w:r>
-      <w:r>
-        <w:rPr>
-          <w:rFonts w:ascii="NewBaskerville-Roman" w:hAnsi="NewBaskerville-Roman" w:cs="NewBaskerville-Roman"/>
-          <w:color w:val="262626"/>
-          <w:sz w:val="20"/>
-          <w:szCs w:val="20"/>
-        </w:rPr>
-        <w:t>class, which invokes the saga</w:t>
+        <w:t xml:space="preserve"> </w:t>
+      </w:r>
+      <w:r>
+        <w:rPr>
+          <w:rFonts w:ascii="NewBaskerville-Roman" w:hAnsi="NewBaskerville-Roman" w:cs="NewBaskerville-Roman"/>
+          <w:color w:val="262626"/>
+          <w:sz w:val="20"/>
+          <w:szCs w:val="20"/>
+        </w:rPr>
+        <w:t>participants using asynchronous request/response. This class keeps track of the process</w:t>
       </w:r>
       <w:r>
         <w:rPr>
@@ -10932,7 +10804,7 @@
           <w:sz w:val="20"/>
           <w:szCs w:val="20"/>
         </w:rPr>
-        <w:t>participants using asynchronous request/response. This class keeps track of the process</w:t>
+        <w:t xml:space="preserve">and sends command messages to saga participants, such as </w:t>
       </w:r>
       <w:r>
         <w:rPr>
@@ -10941,16 +10813,16 @@
           <w:sz w:val="19"/>
           <w:szCs w:val="19"/>
         </w:rPr>
-        <w:t xml:space="preserve"> </w:t>
-      </w:r>
-      <w:r>
-        <w:rPr>
-          <w:rFonts w:ascii="NewBaskerville-Roman" w:hAnsi="NewBaskerville-Roman" w:cs="NewBaskerville-Roman"/>
-          <w:color w:val="262626"/>
-          <w:sz w:val="20"/>
-          <w:szCs w:val="20"/>
-        </w:rPr>
-        <w:t xml:space="preserve">and sends command messages to saga participants, such as </w:t>
+        <w:t xml:space="preserve">Kitchen Service </w:t>
+      </w:r>
+      <w:r>
+        <w:rPr>
+          <w:rFonts w:ascii="NewBaskerville-Roman" w:hAnsi="NewBaskerville-Roman" w:cs="NewBaskerville-Roman"/>
+          <w:color w:val="262626"/>
+          <w:sz w:val="20"/>
+          <w:szCs w:val="20"/>
+        </w:rPr>
+        <w:t>and</w:t>
       </w:r>
       <w:r>
         <w:rPr>
@@ -10959,16 +10831,7 @@
           <w:sz w:val="19"/>
           <w:szCs w:val="19"/>
         </w:rPr>
-        <w:t xml:space="preserve">Kitchen Service </w:t>
-      </w:r>
-      <w:r>
-        <w:rPr>
-          <w:rFonts w:ascii="NewBaskerville-Roman" w:hAnsi="NewBaskerville-Roman" w:cs="NewBaskerville-Roman"/>
-          <w:color w:val="262626"/>
-          <w:sz w:val="20"/>
-          <w:szCs w:val="20"/>
-        </w:rPr>
-        <w:t>and</w:t>
+        <w:t xml:space="preserve"> </w:t>
       </w:r>
       <w:r>
         <w:rPr>
@@ -10977,7 +10840,16 @@
           <w:sz w:val="19"/>
           <w:szCs w:val="19"/>
         </w:rPr>
-        <w:t xml:space="preserve"> </w:t>
+        <w:t>Consumer Service</w:t>
+      </w:r>
+      <w:r>
+        <w:rPr>
+          <w:rFonts w:ascii="NewBaskerville-Roman" w:hAnsi="NewBaskerville-Roman" w:cs="NewBaskerville-Roman"/>
+          <w:color w:val="262626"/>
+          <w:sz w:val="20"/>
+          <w:szCs w:val="20"/>
+        </w:rPr>
+        <w:t xml:space="preserve">. The </w:t>
       </w:r>
       <w:r>
         <w:rPr>
@@ -10986,16 +10858,16 @@
           <w:sz w:val="19"/>
           <w:szCs w:val="19"/>
         </w:rPr>
-        <w:t>Consumer Service</w:t>
-      </w:r>
-      <w:r>
-        <w:rPr>
-          <w:rFonts w:ascii="NewBaskerville-Roman" w:hAnsi="NewBaskerville-Roman" w:cs="NewBaskerville-Roman"/>
-          <w:color w:val="262626"/>
-          <w:sz w:val="20"/>
-          <w:szCs w:val="20"/>
-        </w:rPr>
-        <w:t xml:space="preserve">. The </w:t>
+        <w:t xml:space="preserve">CreateOrderSaga </w:t>
+      </w:r>
+      <w:r>
+        <w:rPr>
+          <w:rFonts w:ascii="NewBaskerville-Roman" w:hAnsi="NewBaskerville-Roman" w:cs="NewBaskerville-Roman"/>
+          <w:color w:val="262626"/>
+          <w:sz w:val="20"/>
+          <w:szCs w:val="20"/>
+        </w:rPr>
+        <w:t>class reads reply messages from its reply</w:t>
       </w:r>
       <w:r>
         <w:rPr>
@@ -11004,17 +10876,45 @@
           <w:sz w:val="19"/>
           <w:szCs w:val="19"/>
         </w:rPr>
-        <w:t xml:space="preserve">CreateOrderSaga </w:t>
-      </w:r>
-      <w:r>
-        <w:rPr>
-          <w:rFonts w:ascii="NewBaskerville-Roman" w:hAnsi="NewBaskerville-Roman" w:cs="NewBaskerville-Roman"/>
-          <w:color w:val="262626"/>
-          <w:sz w:val="20"/>
-          <w:szCs w:val="20"/>
-        </w:rPr>
-        <w:t>class reads reply messages from its reply</w:t>
-      </w:r>
+        <w:t xml:space="preserve"> </w:t>
+      </w:r>
+      <w:r>
+        <w:rPr>
+          <w:rFonts w:ascii="NewBaskerville-Roman" w:hAnsi="NewBaskerville-Roman" w:cs="NewBaskerville-Roman"/>
+          <w:color w:val="262626"/>
+          <w:sz w:val="20"/>
+          <w:szCs w:val="20"/>
+        </w:rPr>
+        <w:t>channel and then determines the next step, if any, in the saga.</w:t>
+      </w:r>
+    </w:p>
+    <w:p>
+      <w:pPr>
+        <w:autoSpaceDE w:val="0"/>
+        <w:autoSpaceDN w:val="0"/>
+        <w:adjustRightInd w:val="0"/>
+        <w:spacing w:after="0"/>
+        <w:rPr>
+          <w:rFonts w:ascii="NewBaskerville-Roman" w:hAnsi="NewBaskerville-Roman" w:cs="NewBaskerville-Roman"/>
+          <w:color w:val="262626"/>
+          <w:sz w:val="20"/>
+          <w:szCs w:val="20"/>
+        </w:rPr>
+      </w:pPr>
+    </w:p>
+    <w:p>
+      <w:pPr>
+        <w:autoSpaceDE w:val="0"/>
+        <w:autoSpaceDN w:val="0"/>
+        <w:adjustRightInd w:val="0"/>
+        <w:spacing w:after="0"/>
+        <w:rPr>
+          <w:rFonts w:ascii="NewBaskerville-Roman" w:hAnsi="NewBaskerville-Roman" w:cs="NewBaskerville-Roman"/>
+          <w:color w:val="262626"/>
+          <w:sz w:val="20"/>
+          <w:szCs w:val="20"/>
+        </w:rPr>
+      </w:pPr>
       <w:r>
         <w:rPr>
           <w:rFonts w:ascii="Courier" w:hAnsi="Courier" w:cs="Courier"/>
@@ -11022,16 +10922,2660 @@
           <w:sz w:val="19"/>
           <w:szCs w:val="19"/>
         </w:rPr>
+        <w:t xml:space="preserve">Order Service </w:t>
+      </w:r>
+      <w:r>
+        <w:rPr>
+          <w:rFonts w:ascii="NewBaskerville-Roman" w:hAnsi="NewBaskerville-Roman" w:cs="NewBaskerville-Roman"/>
+          <w:color w:val="262626"/>
+          <w:sz w:val="20"/>
+          <w:szCs w:val="20"/>
+        </w:rPr>
+        <w:t xml:space="preserve">first creates an </w:t>
+      </w:r>
+      <w:r>
+        <w:rPr>
+          <w:rFonts w:ascii="Courier" w:hAnsi="Courier" w:cs="Courier"/>
+          <w:color w:val="262626"/>
+          <w:sz w:val="19"/>
+          <w:szCs w:val="19"/>
+        </w:rPr>
+        <w:t xml:space="preserve">Order </w:t>
+      </w:r>
+      <w:r>
+        <w:rPr>
+          <w:rFonts w:ascii="NewBaskerville-Roman" w:hAnsi="NewBaskerville-Roman" w:cs="NewBaskerville-Roman"/>
+          <w:color w:val="262626"/>
+          <w:sz w:val="20"/>
+          <w:szCs w:val="20"/>
+        </w:rPr>
+        <w:t xml:space="preserve">and a </w:t>
+      </w:r>
+      <w:r>
+        <w:rPr>
+          <w:rFonts w:ascii="Courier" w:hAnsi="Courier" w:cs="Courier"/>
+          <w:color w:val="262626"/>
+          <w:sz w:val="19"/>
+          <w:szCs w:val="19"/>
+        </w:rPr>
+        <w:t xml:space="preserve">Create Order Saga </w:t>
+      </w:r>
+      <w:r>
+        <w:rPr>
+          <w:rFonts w:ascii="NewBaskerville-Roman" w:hAnsi="NewBaskerville-Roman" w:cs="NewBaskerville-Roman"/>
+          <w:color w:val="262626"/>
+          <w:sz w:val="20"/>
+          <w:szCs w:val="20"/>
+        </w:rPr>
+        <w:t>orchestrator. After that,</w:t>
+      </w:r>
+    </w:p>
+    <w:p>
+      <w:pPr>
+        <w:autoSpaceDE w:val="0"/>
+        <w:autoSpaceDN w:val="0"/>
+        <w:adjustRightInd w:val="0"/>
+        <w:spacing w:after="0"/>
+        <w:rPr>
+          <w:rFonts w:ascii="NewBaskerville-Roman" w:hAnsi="NewBaskerville-Roman" w:cs="NewBaskerville-Roman"/>
+          <w:color w:val="262626"/>
+          <w:sz w:val="20"/>
+          <w:szCs w:val="20"/>
+        </w:rPr>
+      </w:pPr>
+      <w:r>
+        <w:rPr>
+          <w:rFonts w:ascii="NewBaskerville-Roman" w:hAnsi="NewBaskerville-Roman" w:cs="NewBaskerville-Roman"/>
+          <w:color w:val="262626"/>
+          <w:sz w:val="20"/>
+          <w:szCs w:val="20"/>
+        </w:rPr>
+        <w:t>the flow for the happy path is as follows:</w:t>
+      </w:r>
+    </w:p>
+    <w:p>
+      <w:pPr>
+        <w:autoSpaceDE w:val="0"/>
+        <w:autoSpaceDN w:val="0"/>
+        <w:adjustRightInd w:val="0"/>
+        <w:spacing w:after="0"/>
+        <w:rPr>
+          <w:rFonts w:ascii="NewBaskerville-Roman" w:hAnsi="NewBaskerville-Roman" w:cs="NewBaskerville-Roman"/>
+          <w:color w:val="262626"/>
+          <w:sz w:val="20"/>
+          <w:szCs w:val="20"/>
+        </w:rPr>
+      </w:pPr>
+      <w:r>
+        <w:rPr>
+          <w:rFonts w:ascii="FranklinGothic-Demi" w:hAnsi="FranklinGothic-Demi" w:cs="FranklinGothic-Demi"/>
+          <w:color w:val="CDA759"/>
+          <w:sz w:val="14"/>
+          <w:szCs w:val="14"/>
+        </w:rPr>
+        <w:t xml:space="preserve">1 </w:t>
+      </w:r>
+      <w:r>
+        <w:rPr>
+          <w:rFonts w:ascii="NewBaskerville-Roman" w:hAnsi="NewBaskerville-Roman" w:cs="NewBaskerville-Roman"/>
+          <w:color w:val="262626"/>
+          <w:sz w:val="20"/>
+          <w:szCs w:val="20"/>
+        </w:rPr>
+        <w:t xml:space="preserve">The saga orchestrator sends a </w:t>
+      </w:r>
+      <w:r>
+        <w:rPr>
+          <w:rFonts w:ascii="Courier" w:hAnsi="Courier" w:cs="Courier"/>
+          <w:color w:val="262626"/>
+          <w:sz w:val="19"/>
+          <w:szCs w:val="19"/>
+        </w:rPr>
+        <w:t xml:space="preserve">Verify Consumer </w:t>
+      </w:r>
+      <w:r>
+        <w:rPr>
+          <w:rFonts w:ascii="NewBaskerville-Roman" w:hAnsi="NewBaskerville-Roman" w:cs="NewBaskerville-Roman"/>
+          <w:color w:val="262626"/>
+          <w:sz w:val="20"/>
+          <w:szCs w:val="20"/>
+        </w:rPr>
+        <w:t xml:space="preserve">command to </w:t>
+      </w:r>
+      <w:r>
+        <w:rPr>
+          <w:rFonts w:ascii="Courier" w:hAnsi="Courier" w:cs="Courier"/>
+          <w:color w:val="262626"/>
+          <w:sz w:val="19"/>
+          <w:szCs w:val="19"/>
+        </w:rPr>
+        <w:t>Consumer Service</w:t>
+      </w:r>
+      <w:r>
+        <w:rPr>
+          <w:rFonts w:ascii="NewBaskerville-Roman" w:hAnsi="NewBaskerville-Roman" w:cs="NewBaskerville-Roman"/>
+          <w:color w:val="262626"/>
+          <w:sz w:val="20"/>
+          <w:szCs w:val="20"/>
+        </w:rPr>
+        <w:t>.</w:t>
+      </w:r>
+    </w:p>
+    <w:p>
+      <w:pPr>
+        <w:autoSpaceDE w:val="0"/>
+        <w:autoSpaceDN w:val="0"/>
+        <w:adjustRightInd w:val="0"/>
+        <w:spacing w:after="0"/>
+        <w:rPr>
+          <w:rFonts w:ascii="NewBaskerville-Roman" w:hAnsi="NewBaskerville-Roman" w:cs="NewBaskerville-Roman"/>
+          <w:color w:val="262626"/>
+          <w:sz w:val="20"/>
+          <w:szCs w:val="20"/>
+        </w:rPr>
+      </w:pPr>
+      <w:r>
+        <w:rPr>
+          <w:rFonts w:ascii="FranklinGothic-Demi" w:hAnsi="FranklinGothic-Demi" w:cs="FranklinGothic-Demi"/>
+          <w:color w:val="CDA759"/>
+          <w:sz w:val="14"/>
+          <w:szCs w:val="14"/>
+        </w:rPr>
+        <w:lastRenderedPageBreak/>
+        <w:t xml:space="preserve">2 </w:t>
+      </w:r>
+      <w:r>
+        <w:rPr>
+          <w:rFonts w:ascii="Courier" w:hAnsi="Courier" w:cs="Courier"/>
+          <w:color w:val="262626"/>
+          <w:sz w:val="19"/>
+          <w:szCs w:val="19"/>
+        </w:rPr>
+        <w:t xml:space="preserve">Consumer Service </w:t>
+      </w:r>
+      <w:r>
+        <w:rPr>
+          <w:rFonts w:ascii="NewBaskerville-Roman" w:hAnsi="NewBaskerville-Roman" w:cs="NewBaskerville-Roman"/>
+          <w:color w:val="262626"/>
+          <w:sz w:val="20"/>
+          <w:szCs w:val="20"/>
+        </w:rPr>
+        <w:t xml:space="preserve">replies with a </w:t>
+      </w:r>
+      <w:r>
+        <w:rPr>
+          <w:rFonts w:ascii="Courier" w:hAnsi="Courier" w:cs="Courier"/>
+          <w:color w:val="262626"/>
+          <w:sz w:val="19"/>
+          <w:szCs w:val="19"/>
+        </w:rPr>
+        <w:t xml:space="preserve">Consumer Verified </w:t>
+      </w:r>
+      <w:r>
+        <w:rPr>
+          <w:rFonts w:ascii="NewBaskerville-Roman" w:hAnsi="NewBaskerville-Roman" w:cs="NewBaskerville-Roman"/>
+          <w:color w:val="262626"/>
+          <w:sz w:val="20"/>
+          <w:szCs w:val="20"/>
+        </w:rPr>
+        <w:t>message.</w:t>
+      </w:r>
+    </w:p>
+    <w:p>
+      <w:pPr>
+        <w:autoSpaceDE w:val="0"/>
+        <w:autoSpaceDN w:val="0"/>
+        <w:adjustRightInd w:val="0"/>
+        <w:spacing w:after="0"/>
+        <w:rPr>
+          <w:rFonts w:ascii="NewBaskerville-Roman" w:hAnsi="NewBaskerville-Roman" w:cs="NewBaskerville-Roman"/>
+          <w:color w:val="262626"/>
+          <w:sz w:val="20"/>
+          <w:szCs w:val="20"/>
+        </w:rPr>
+      </w:pPr>
+      <w:r>
+        <w:rPr>
+          <w:rFonts w:ascii="FranklinGothic-Demi" w:hAnsi="FranklinGothic-Demi" w:cs="FranklinGothic-Demi"/>
+          <w:color w:val="CDA759"/>
+          <w:sz w:val="14"/>
+          <w:szCs w:val="14"/>
+        </w:rPr>
+        <w:t xml:space="preserve">3 </w:t>
+      </w:r>
+      <w:r>
+        <w:rPr>
+          <w:rFonts w:ascii="NewBaskerville-Roman" w:hAnsi="NewBaskerville-Roman" w:cs="NewBaskerville-Roman"/>
+          <w:color w:val="262626"/>
+          <w:sz w:val="20"/>
+          <w:szCs w:val="20"/>
+        </w:rPr>
+        <w:t xml:space="preserve">The saga orchestrator sends a </w:t>
+      </w:r>
+      <w:r>
+        <w:rPr>
+          <w:rFonts w:ascii="Courier" w:hAnsi="Courier" w:cs="Courier"/>
+          <w:color w:val="262626"/>
+          <w:sz w:val="19"/>
+          <w:szCs w:val="19"/>
+        </w:rPr>
+        <w:t xml:space="preserve">Create Ticket </w:t>
+      </w:r>
+      <w:r>
+        <w:rPr>
+          <w:rFonts w:ascii="NewBaskerville-Roman" w:hAnsi="NewBaskerville-Roman" w:cs="NewBaskerville-Roman"/>
+          <w:color w:val="262626"/>
+          <w:sz w:val="20"/>
+          <w:szCs w:val="20"/>
+        </w:rPr>
+        <w:t xml:space="preserve">command to </w:t>
+      </w:r>
+      <w:r>
+        <w:rPr>
+          <w:rFonts w:ascii="Courier" w:hAnsi="Courier" w:cs="Courier"/>
+          <w:color w:val="262626"/>
+          <w:sz w:val="19"/>
+          <w:szCs w:val="19"/>
+        </w:rPr>
+        <w:t>Kitchen Service</w:t>
+      </w:r>
+      <w:r>
+        <w:rPr>
+          <w:rFonts w:ascii="NewBaskerville-Roman" w:hAnsi="NewBaskerville-Roman" w:cs="NewBaskerville-Roman"/>
+          <w:color w:val="262626"/>
+          <w:sz w:val="20"/>
+          <w:szCs w:val="20"/>
+        </w:rPr>
+        <w:t>.</w:t>
+      </w:r>
+    </w:p>
+    <w:p>
+      <w:pPr>
+        <w:autoSpaceDE w:val="0"/>
+        <w:autoSpaceDN w:val="0"/>
+        <w:adjustRightInd w:val="0"/>
+        <w:spacing w:after="0"/>
+        <w:rPr>
+          <w:rFonts w:ascii="NewBaskerville-Roman" w:hAnsi="NewBaskerville-Roman" w:cs="NewBaskerville-Roman"/>
+          <w:color w:val="262626"/>
+          <w:sz w:val="20"/>
+          <w:szCs w:val="20"/>
+        </w:rPr>
+      </w:pPr>
+      <w:r>
+        <w:rPr>
+          <w:rFonts w:ascii="FranklinGothic-Demi" w:hAnsi="FranklinGothic-Demi" w:cs="FranklinGothic-Demi"/>
+          <w:color w:val="CDA759"/>
+          <w:sz w:val="14"/>
+          <w:szCs w:val="14"/>
+        </w:rPr>
+        <w:t xml:space="preserve">4 </w:t>
+      </w:r>
+      <w:r>
+        <w:rPr>
+          <w:rFonts w:ascii="Courier" w:hAnsi="Courier" w:cs="Courier"/>
+          <w:color w:val="262626"/>
+          <w:sz w:val="19"/>
+          <w:szCs w:val="19"/>
+        </w:rPr>
+        <w:t xml:space="preserve">Kitchen Service </w:t>
+      </w:r>
+      <w:r>
+        <w:rPr>
+          <w:rFonts w:ascii="NewBaskerville-Roman" w:hAnsi="NewBaskerville-Roman" w:cs="NewBaskerville-Roman"/>
+          <w:color w:val="262626"/>
+          <w:sz w:val="20"/>
+          <w:szCs w:val="20"/>
+        </w:rPr>
+        <w:t xml:space="preserve">replies with a </w:t>
+      </w:r>
+      <w:r>
+        <w:rPr>
+          <w:rFonts w:ascii="Courier" w:hAnsi="Courier" w:cs="Courier"/>
+          <w:color w:val="262626"/>
+          <w:sz w:val="19"/>
+          <w:szCs w:val="19"/>
+        </w:rPr>
+        <w:t xml:space="preserve">Ticket Created </w:t>
+      </w:r>
+      <w:r>
+        <w:rPr>
+          <w:rFonts w:ascii="NewBaskerville-Roman" w:hAnsi="NewBaskerville-Roman" w:cs="NewBaskerville-Roman"/>
+          <w:color w:val="262626"/>
+          <w:sz w:val="20"/>
+          <w:szCs w:val="20"/>
+        </w:rPr>
+        <w:t>message.</w:t>
+      </w:r>
+    </w:p>
+    <w:p>
+      <w:pPr>
+        <w:autoSpaceDE w:val="0"/>
+        <w:autoSpaceDN w:val="0"/>
+        <w:adjustRightInd w:val="0"/>
+        <w:spacing w:after="0"/>
+        <w:rPr>
+          <w:rFonts w:ascii="NewBaskerville-Roman" w:hAnsi="NewBaskerville-Roman" w:cs="NewBaskerville-Roman"/>
+          <w:color w:val="262626"/>
+          <w:sz w:val="20"/>
+          <w:szCs w:val="20"/>
+        </w:rPr>
+      </w:pPr>
+      <w:r>
+        <w:rPr>
+          <w:rFonts w:ascii="FranklinGothic-Demi" w:hAnsi="FranklinGothic-Demi" w:cs="FranklinGothic-Demi"/>
+          <w:color w:val="CDA759"/>
+          <w:sz w:val="14"/>
+          <w:szCs w:val="14"/>
+        </w:rPr>
+        <w:t xml:space="preserve">5 </w:t>
+      </w:r>
+      <w:r>
+        <w:rPr>
+          <w:rFonts w:ascii="NewBaskerville-Roman" w:hAnsi="NewBaskerville-Roman" w:cs="NewBaskerville-Roman"/>
+          <w:color w:val="262626"/>
+          <w:sz w:val="20"/>
+          <w:szCs w:val="20"/>
+        </w:rPr>
+        <w:t xml:space="preserve">The saga orchestrator sends an </w:t>
+      </w:r>
+      <w:r>
+        <w:rPr>
+          <w:rFonts w:ascii="Courier" w:hAnsi="Courier" w:cs="Courier"/>
+          <w:color w:val="262626"/>
+          <w:sz w:val="19"/>
+          <w:szCs w:val="19"/>
+        </w:rPr>
+        <w:t xml:space="preserve">Authorize Card </w:t>
+      </w:r>
+      <w:r>
+        <w:rPr>
+          <w:rFonts w:ascii="NewBaskerville-Roman" w:hAnsi="NewBaskerville-Roman" w:cs="NewBaskerville-Roman"/>
+          <w:color w:val="262626"/>
+          <w:sz w:val="20"/>
+          <w:szCs w:val="20"/>
+        </w:rPr>
+        <w:t xml:space="preserve">message to </w:t>
+      </w:r>
+      <w:r>
+        <w:rPr>
+          <w:rFonts w:ascii="Courier" w:hAnsi="Courier" w:cs="Courier"/>
+          <w:color w:val="262626"/>
+          <w:sz w:val="19"/>
+          <w:szCs w:val="19"/>
+        </w:rPr>
+        <w:t>Accounting Service</w:t>
+      </w:r>
+      <w:r>
+        <w:rPr>
+          <w:rFonts w:ascii="NewBaskerville-Roman" w:hAnsi="NewBaskerville-Roman" w:cs="NewBaskerville-Roman"/>
+          <w:color w:val="262626"/>
+          <w:sz w:val="20"/>
+          <w:szCs w:val="20"/>
+        </w:rPr>
+        <w:t>.</w:t>
+      </w:r>
+    </w:p>
+    <w:p>
+      <w:pPr>
+        <w:autoSpaceDE w:val="0"/>
+        <w:autoSpaceDN w:val="0"/>
+        <w:adjustRightInd w:val="0"/>
+        <w:spacing w:after="0"/>
+        <w:rPr>
+          <w:rFonts w:ascii="NewBaskerville-Roman" w:hAnsi="NewBaskerville-Roman" w:cs="NewBaskerville-Roman"/>
+          <w:color w:val="262626"/>
+          <w:sz w:val="20"/>
+          <w:szCs w:val="20"/>
+        </w:rPr>
+      </w:pPr>
+      <w:r>
+        <w:rPr>
+          <w:rFonts w:ascii="FranklinGothic-Demi" w:hAnsi="FranklinGothic-Demi" w:cs="FranklinGothic-Demi"/>
+          <w:color w:val="CDA759"/>
+          <w:sz w:val="14"/>
+          <w:szCs w:val="14"/>
+        </w:rPr>
+        <w:t xml:space="preserve">6 </w:t>
+      </w:r>
+      <w:r>
+        <w:rPr>
+          <w:rFonts w:ascii="Courier" w:hAnsi="Courier" w:cs="Courier"/>
+          <w:color w:val="262626"/>
+          <w:sz w:val="19"/>
+          <w:szCs w:val="19"/>
+        </w:rPr>
+        <w:t xml:space="preserve">Accounting Service </w:t>
+      </w:r>
+      <w:r>
+        <w:rPr>
+          <w:rFonts w:ascii="NewBaskerville-Roman" w:hAnsi="NewBaskerville-Roman" w:cs="NewBaskerville-Roman"/>
+          <w:color w:val="262626"/>
+          <w:sz w:val="20"/>
+          <w:szCs w:val="20"/>
+        </w:rPr>
+        <w:t xml:space="preserve">replies with a </w:t>
+      </w:r>
+      <w:r>
+        <w:rPr>
+          <w:rFonts w:ascii="Courier" w:hAnsi="Courier" w:cs="Courier"/>
+          <w:color w:val="262626"/>
+          <w:sz w:val="19"/>
+          <w:szCs w:val="19"/>
+        </w:rPr>
+        <w:t xml:space="preserve">Card Authorized </w:t>
+      </w:r>
+      <w:r>
+        <w:rPr>
+          <w:rFonts w:ascii="NewBaskerville-Roman" w:hAnsi="NewBaskerville-Roman" w:cs="NewBaskerville-Roman"/>
+          <w:color w:val="262626"/>
+          <w:sz w:val="20"/>
+          <w:szCs w:val="20"/>
+        </w:rPr>
+        <w:t>message.</w:t>
+      </w:r>
+    </w:p>
+    <w:p>
+      <w:pPr>
+        <w:autoSpaceDE w:val="0"/>
+        <w:autoSpaceDN w:val="0"/>
+        <w:adjustRightInd w:val="0"/>
+        <w:spacing w:after="0"/>
+        <w:rPr>
+          <w:rFonts w:ascii="NewBaskerville-Roman" w:hAnsi="NewBaskerville-Roman" w:cs="NewBaskerville-Roman"/>
+          <w:color w:val="262626"/>
+          <w:sz w:val="20"/>
+          <w:szCs w:val="20"/>
+        </w:rPr>
+      </w:pPr>
+      <w:r>
+        <w:rPr>
+          <w:rFonts w:ascii="FranklinGothic-Demi" w:hAnsi="FranklinGothic-Demi" w:cs="FranklinGothic-Demi"/>
+          <w:color w:val="CDA759"/>
+          <w:sz w:val="14"/>
+          <w:szCs w:val="14"/>
+        </w:rPr>
+        <w:t xml:space="preserve">7 </w:t>
+      </w:r>
+      <w:r>
+        <w:rPr>
+          <w:rFonts w:ascii="NewBaskerville-Roman" w:hAnsi="NewBaskerville-Roman" w:cs="NewBaskerville-Roman"/>
+          <w:color w:val="262626"/>
+          <w:sz w:val="20"/>
+          <w:szCs w:val="20"/>
+        </w:rPr>
+        <w:t xml:space="preserve">The saga orchestrator sends an </w:t>
+      </w:r>
+      <w:r>
+        <w:rPr>
+          <w:rFonts w:ascii="Courier" w:hAnsi="Courier" w:cs="Courier"/>
+          <w:color w:val="262626"/>
+          <w:sz w:val="19"/>
+          <w:szCs w:val="19"/>
+        </w:rPr>
+        <w:t xml:space="preserve">Approve Ticket </w:t>
+      </w:r>
+      <w:r>
+        <w:rPr>
+          <w:rFonts w:ascii="NewBaskerville-Roman" w:hAnsi="NewBaskerville-Roman" w:cs="NewBaskerville-Roman"/>
+          <w:color w:val="262626"/>
+          <w:sz w:val="20"/>
+          <w:szCs w:val="20"/>
+        </w:rPr>
+        <w:t xml:space="preserve">command to </w:t>
+      </w:r>
+      <w:r>
+        <w:rPr>
+          <w:rFonts w:ascii="Courier" w:hAnsi="Courier" w:cs="Courier"/>
+          <w:color w:val="262626"/>
+          <w:sz w:val="19"/>
+          <w:szCs w:val="19"/>
+        </w:rPr>
+        <w:t>Kitchen Service</w:t>
+      </w:r>
+      <w:r>
+        <w:rPr>
+          <w:rFonts w:ascii="NewBaskerville-Roman" w:hAnsi="NewBaskerville-Roman" w:cs="NewBaskerville-Roman"/>
+          <w:color w:val="262626"/>
+          <w:sz w:val="20"/>
+          <w:szCs w:val="20"/>
+        </w:rPr>
+        <w:t>.</w:t>
+      </w:r>
+    </w:p>
+    <w:p>
+      <w:pPr>
+        <w:autoSpaceDE w:val="0"/>
+        <w:autoSpaceDN w:val="0"/>
+        <w:adjustRightInd w:val="0"/>
+        <w:spacing w:after="0"/>
+        <w:rPr>
+          <w:rFonts w:ascii="NewBaskerville-Roman" w:hAnsi="NewBaskerville-Roman" w:cs="NewBaskerville-Roman"/>
+          <w:color w:val="262626"/>
+          <w:sz w:val="20"/>
+          <w:szCs w:val="20"/>
+        </w:rPr>
+      </w:pPr>
+      <w:r>
+        <w:rPr>
+          <w:rFonts w:ascii="FranklinGothic-Demi" w:hAnsi="FranklinGothic-Demi" w:cs="FranklinGothic-Demi"/>
+          <w:color w:val="CDA759"/>
+          <w:sz w:val="14"/>
+          <w:szCs w:val="14"/>
+        </w:rPr>
+        <w:t xml:space="preserve">8 </w:t>
+      </w:r>
+      <w:r>
+        <w:rPr>
+          <w:rFonts w:ascii="NewBaskerville-Roman" w:hAnsi="NewBaskerville-Roman" w:cs="NewBaskerville-Roman"/>
+          <w:color w:val="262626"/>
+          <w:sz w:val="20"/>
+          <w:szCs w:val="20"/>
+        </w:rPr>
+        <w:t xml:space="preserve">The saga orchestrator sends an </w:t>
+      </w:r>
+      <w:r>
+        <w:rPr>
+          <w:rFonts w:ascii="Courier" w:hAnsi="Courier" w:cs="Courier"/>
+          <w:color w:val="262626"/>
+          <w:sz w:val="19"/>
+          <w:szCs w:val="19"/>
+        </w:rPr>
+        <w:t xml:space="preserve">Approve Order </w:t>
+      </w:r>
+      <w:r>
+        <w:rPr>
+          <w:rFonts w:ascii="NewBaskerville-Roman" w:hAnsi="NewBaskerville-Roman" w:cs="NewBaskerville-Roman"/>
+          <w:color w:val="262626"/>
+          <w:sz w:val="20"/>
+          <w:szCs w:val="20"/>
+        </w:rPr>
+        <w:t xml:space="preserve">command to </w:t>
+      </w:r>
+      <w:r>
+        <w:rPr>
+          <w:rFonts w:ascii="Courier" w:hAnsi="Courier" w:cs="Courier"/>
+          <w:color w:val="262626"/>
+          <w:sz w:val="19"/>
+          <w:szCs w:val="19"/>
+        </w:rPr>
+        <w:t>Order Service</w:t>
+      </w:r>
+      <w:r>
+        <w:rPr>
+          <w:rFonts w:ascii="NewBaskerville-Roman" w:hAnsi="NewBaskerville-Roman" w:cs="NewBaskerville-Roman"/>
+          <w:color w:val="262626"/>
+          <w:sz w:val="20"/>
+          <w:szCs w:val="20"/>
+        </w:rPr>
+        <w:t>.</w:t>
+      </w:r>
+    </w:p>
+    <w:p>
+      <w:pPr>
+        <w:autoSpaceDE w:val="0"/>
+        <w:autoSpaceDN w:val="0"/>
+        <w:adjustRightInd w:val="0"/>
+        <w:spacing w:after="0"/>
+        <w:jc w:val="center"/>
+        <w:rPr>
+          <w:rFonts w:ascii="Courier" w:hAnsi="Courier" w:cs="Courier"/>
+          <w:color w:val="262626"/>
+          <w:sz w:val="19"/>
+          <w:szCs w:val="19"/>
+        </w:rPr>
+      </w:pPr>
+      <w:r>
+        <w:rPr>
+          <w:noProof/>
+        </w:rPr>
+        <w:drawing>
+          <wp:inline distT="0" distB="0" distL="0" distR="0" wp14:anchorId="564E5009" wp14:editId="118397AA">
+            <wp:extent cx="3663950" cy="3574472"/>
+            <wp:effectExtent l="0" t="0" r="0" b="6985"/>
+            <wp:docPr id="6" name="Picture 6"/>
+            <wp:cNvGraphicFramePr>
+              <a:graphicFrameLocks xmlns:a="http://schemas.openxmlformats.org/drawingml/2006/main" noChangeAspect="1"/>
+            </wp:cNvGraphicFramePr>
+            <a:graphic xmlns:a="http://schemas.openxmlformats.org/drawingml/2006/main">
+              <a:graphicData uri="http://schemas.openxmlformats.org/drawingml/2006/picture">
+                <pic:pic xmlns:pic="http://schemas.openxmlformats.org/drawingml/2006/picture">
+                  <pic:nvPicPr>
+                    <pic:cNvPr id="1" name=""/>
+                    <pic:cNvPicPr/>
+                  </pic:nvPicPr>
+                  <pic:blipFill>
+                    <a:blip r:embed="rId14"/>
+                    <a:stretch>
+                      <a:fillRect/>
+                    </a:stretch>
+                  </pic:blipFill>
+                  <pic:spPr>
+                    <a:xfrm>
+                      <a:off x="0" y="0"/>
+                      <a:ext cx="3667157" cy="3577601"/>
+                    </a:xfrm>
+                    <a:prstGeom prst="rect">
+                      <a:avLst/>
+                    </a:prstGeom>
+                  </pic:spPr>
+                </pic:pic>
+              </a:graphicData>
+            </a:graphic>
+          </wp:inline>
+        </w:drawing>
+      </w:r>
+    </w:p>
+    <w:p>
+      <w:pPr>
+        <w:autoSpaceDE w:val="0"/>
+        <w:autoSpaceDN w:val="0"/>
+        <w:adjustRightInd w:val="0"/>
+        <w:spacing w:after="0"/>
+        <w:rPr>
+          <w:rFonts w:ascii="NewBaskerville-Roman" w:hAnsi="NewBaskerville-Roman" w:cs="NewBaskerville-Roman"/>
+          <w:color w:val="262626"/>
+          <w:sz w:val="20"/>
+          <w:szCs w:val="20"/>
+        </w:rPr>
+      </w:pPr>
+    </w:p>
+    <w:p>
+      <w:pPr>
+        <w:autoSpaceDE w:val="0"/>
+        <w:autoSpaceDN w:val="0"/>
+        <w:adjustRightInd w:val="0"/>
+        <w:spacing w:after="0"/>
+        <w:rPr>
+          <w:rFonts w:ascii="NewBaskerville-Roman" w:hAnsi="NewBaskerville-Roman" w:cs="NewBaskerville-Roman"/>
+          <w:color w:val="262626"/>
+          <w:sz w:val="20"/>
+          <w:szCs w:val="20"/>
+        </w:rPr>
+      </w:pPr>
+      <w:r>
+        <w:rPr>
+          <w:rFonts w:ascii="NewBaskerville-Roman" w:hAnsi="NewBaskerville-Roman" w:cs="NewBaskerville-Roman"/>
+          <w:color w:val="262626"/>
+          <w:sz w:val="20"/>
+          <w:szCs w:val="20"/>
+          <w:highlight w:val="yellow"/>
+        </w:rPr>
+        <w:t xml:space="preserve">Note that in final step, the saga orchestrator sends a command message to </w:t>
+      </w:r>
+      <w:r>
+        <w:rPr>
+          <w:rFonts w:ascii="Courier" w:hAnsi="Courier" w:cs="Courier"/>
+          <w:color w:val="262626"/>
+          <w:sz w:val="19"/>
+          <w:szCs w:val="19"/>
+          <w:highlight w:val="yellow"/>
+        </w:rPr>
+        <w:t>OrderService</w:t>
+      </w:r>
+      <w:r>
+        <w:rPr>
+          <w:rFonts w:ascii="NewBaskerville-Roman" w:hAnsi="NewBaskerville-Roman" w:cs="NewBaskerville-Roman"/>
+          <w:color w:val="262626"/>
+          <w:sz w:val="20"/>
+          <w:szCs w:val="20"/>
+          <w:highlight w:val="yellow"/>
+        </w:rPr>
+        <w:t xml:space="preserve">, even though it’s a component of </w:t>
+      </w:r>
+      <w:r>
+        <w:rPr>
+          <w:rFonts w:ascii="Courier" w:hAnsi="Courier" w:cs="Courier"/>
+          <w:color w:val="262626"/>
+          <w:sz w:val="19"/>
+          <w:szCs w:val="19"/>
+          <w:highlight w:val="yellow"/>
+        </w:rPr>
+        <w:t>OrderService</w:t>
+      </w:r>
+      <w:r>
+        <w:rPr>
+          <w:rFonts w:ascii="NewBaskerville-Roman" w:hAnsi="NewBaskerville-Roman" w:cs="NewBaskerville-Roman"/>
+          <w:color w:val="262626"/>
+          <w:sz w:val="20"/>
+          <w:szCs w:val="20"/>
+          <w:highlight w:val="yellow"/>
+        </w:rPr>
+        <w:t xml:space="preserve">. In principle, the </w:t>
+      </w:r>
+      <w:r>
+        <w:rPr>
+          <w:rFonts w:ascii="Courier" w:hAnsi="Courier" w:cs="Courier"/>
+          <w:color w:val="262626"/>
+          <w:sz w:val="19"/>
+          <w:szCs w:val="19"/>
+          <w:highlight w:val="yellow"/>
+        </w:rPr>
+        <w:t>Create</w:t>
+      </w:r>
+      <w:r>
+        <w:rPr>
+          <w:rFonts w:ascii="Courier" w:hAnsi="Courier" w:cs="Courier"/>
+          <w:color w:val="262626"/>
+          <w:sz w:val="19"/>
+          <w:szCs w:val="19"/>
+          <w:highlight w:val="yellow"/>
+        </w:rPr>
         <w:t xml:space="preserve"> </w:t>
       </w:r>
       <w:r>
         <w:rPr>
-          <w:rFonts w:ascii="NewBaskerville-Roman" w:hAnsi="NewBaskerville-Roman" w:cs="NewBaskerville-Roman"/>
-          <w:color w:val="262626"/>
-          <w:sz w:val="20"/>
-          <w:szCs w:val="20"/>
-        </w:rPr>
-        <w:t>channel and then determines the next step, if any, in the saga.</w:t>
+          <w:rFonts w:ascii="Courier" w:hAnsi="Courier" w:cs="Courier"/>
+          <w:color w:val="262626"/>
+          <w:sz w:val="19"/>
+          <w:szCs w:val="19"/>
+          <w:highlight w:val="yellow"/>
+        </w:rPr>
+        <w:t xml:space="preserve">Order Saga </w:t>
+      </w:r>
+      <w:r>
+        <w:rPr>
+          <w:rFonts w:ascii="NewBaskerville-Roman" w:hAnsi="NewBaskerville-Roman" w:cs="NewBaskerville-Roman"/>
+          <w:color w:val="262626"/>
+          <w:sz w:val="20"/>
+          <w:szCs w:val="20"/>
+          <w:highlight w:val="yellow"/>
+        </w:rPr>
+        <w:t xml:space="preserve">could approve the </w:t>
+      </w:r>
+      <w:r>
+        <w:rPr>
+          <w:rFonts w:ascii="Courier" w:hAnsi="Courier" w:cs="Courier"/>
+          <w:color w:val="262626"/>
+          <w:sz w:val="19"/>
+          <w:szCs w:val="19"/>
+          <w:highlight w:val="yellow"/>
+        </w:rPr>
+        <w:t xml:space="preserve">Order </w:t>
+      </w:r>
+      <w:r>
+        <w:rPr>
+          <w:rFonts w:ascii="NewBaskerville-Roman" w:hAnsi="NewBaskerville-Roman" w:cs="NewBaskerville-Roman"/>
+          <w:color w:val="262626"/>
+          <w:sz w:val="20"/>
+          <w:szCs w:val="20"/>
+          <w:highlight w:val="yellow"/>
+        </w:rPr>
+        <w:t>by updating it directly. But in order to be consistent,</w:t>
+      </w:r>
+      <w:r>
+        <w:rPr>
+          <w:rFonts w:ascii="Courier" w:hAnsi="Courier" w:cs="Courier"/>
+          <w:color w:val="262626"/>
+          <w:sz w:val="19"/>
+          <w:szCs w:val="19"/>
+          <w:highlight w:val="yellow"/>
+        </w:rPr>
+        <w:t xml:space="preserve"> </w:t>
+      </w:r>
+      <w:r>
+        <w:rPr>
+          <w:rFonts w:ascii="NewBaskerville-Roman" w:hAnsi="NewBaskerville-Roman" w:cs="NewBaskerville-Roman"/>
+          <w:color w:val="262626"/>
+          <w:sz w:val="20"/>
+          <w:szCs w:val="20"/>
+          <w:highlight w:val="yellow"/>
+        </w:rPr>
+        <w:t xml:space="preserve">the saga treats </w:t>
+      </w:r>
+      <w:r>
+        <w:rPr>
+          <w:rFonts w:ascii="Courier" w:hAnsi="Courier" w:cs="Courier"/>
+          <w:color w:val="262626"/>
+          <w:sz w:val="19"/>
+          <w:szCs w:val="19"/>
+          <w:highlight w:val="yellow"/>
+        </w:rPr>
+        <w:t xml:space="preserve">Order Service </w:t>
+      </w:r>
+      <w:r>
+        <w:rPr>
+          <w:rFonts w:ascii="NewBaskerville-Roman" w:hAnsi="NewBaskerville-Roman" w:cs="NewBaskerville-Roman"/>
+          <w:color w:val="262626"/>
+          <w:sz w:val="20"/>
+          <w:szCs w:val="20"/>
+          <w:highlight w:val="yellow"/>
+        </w:rPr>
+        <w:t>as just another participant.</w:t>
+      </w:r>
+    </w:p>
+    <w:p>
+      <w:pPr>
+        <w:autoSpaceDE w:val="0"/>
+        <w:autoSpaceDN w:val="0"/>
+        <w:adjustRightInd w:val="0"/>
+        <w:spacing w:after="0"/>
+        <w:rPr>
+          <w:rFonts w:ascii="NewBaskerville-Roman" w:hAnsi="NewBaskerville-Roman" w:cs="NewBaskerville-Roman"/>
+          <w:color w:val="262626"/>
+          <w:sz w:val="20"/>
+          <w:szCs w:val="20"/>
+        </w:rPr>
+      </w:pPr>
+      <w:r>
+        <w:rPr>
+          <w:rFonts w:ascii="NewBaskerville-Roman" w:hAnsi="NewBaskerville-Roman" w:cs="NewBaskerville-Roman"/>
+          <w:color w:val="262626"/>
+          <w:sz w:val="20"/>
+          <w:szCs w:val="20"/>
+        </w:rPr>
+        <w:t xml:space="preserve">I add : </w:t>
+      </w:r>
+      <w:r>
+        <w:rPr>
+          <w:rFonts w:ascii="NewBaskerville-Roman" w:hAnsi="NewBaskerville-Roman" w:cs="NewBaskerville-Roman"/>
+          <w:i/>
+          <w:iCs/>
+          <w:color w:val="262626"/>
+          <w:sz w:val="20"/>
+          <w:szCs w:val="20"/>
+        </w:rPr>
+        <w:t xml:space="preserve">I think the reason behind this for example could be </w:t>
+      </w:r>
+      <w:r>
+        <w:rPr>
+          <w:rFonts w:ascii="NewBaskerville-Roman" w:hAnsi="NewBaskerville-Roman" w:cs="NewBaskerville-Roman"/>
+          <w:i/>
+          <w:iCs/>
+          <w:color w:val="262626"/>
+          <w:sz w:val="20"/>
+          <w:szCs w:val="20"/>
+        </w:rPr>
+        <w:t xml:space="preserve">that when publishing to the broker, each instance of the Order Service then can process the message maybe as opposed to </w:t>
+      </w:r>
+      <w:r>
+        <w:rPr>
+          <w:rFonts w:ascii="NewBaskerville-Roman" w:hAnsi="NewBaskerville-Roman" w:cs="NewBaskerville-Roman"/>
+          <w:i/>
+          <w:iCs/>
+          <w:color w:val="262626"/>
+          <w:sz w:val="20"/>
+          <w:szCs w:val="20"/>
+        </w:rPr>
+        <w:t xml:space="preserve">the orchestrator itself doing that </w:t>
+      </w:r>
+      <w:r>
+        <w:rPr>
+          <w:rFonts w:ascii="NewBaskerville-Roman" w:hAnsi="NewBaskerville-Roman" w:cs="NewBaskerville-Roman"/>
+          <w:i/>
+          <w:iCs/>
+          <w:color w:val="262626"/>
+          <w:sz w:val="20"/>
+          <w:szCs w:val="20"/>
+        </w:rPr>
+        <w:t>every time</w:t>
+      </w:r>
+      <w:r>
+        <w:rPr>
+          <w:rFonts w:ascii="NewBaskerville-Roman" w:hAnsi="NewBaskerville-Roman" w:cs="NewBaskerville-Roman"/>
+          <w:i/>
+          <w:iCs/>
+          <w:color w:val="262626"/>
+          <w:sz w:val="20"/>
+          <w:szCs w:val="20"/>
+        </w:rPr>
+        <w:t>.</w:t>
+      </w:r>
+    </w:p>
+    <w:p>
+      <w:pPr>
+        <w:autoSpaceDE w:val="0"/>
+        <w:autoSpaceDN w:val="0"/>
+        <w:adjustRightInd w:val="0"/>
+        <w:spacing w:after="0"/>
+        <w:rPr>
+          <w:rFonts w:ascii="Courier" w:hAnsi="Courier" w:cs="Courier"/>
+          <w:color w:val="262626"/>
+          <w:sz w:val="19"/>
+          <w:szCs w:val="19"/>
+        </w:rPr>
+      </w:pPr>
+    </w:p>
+    <w:p>
+      <w:pPr>
+        <w:autoSpaceDE w:val="0"/>
+        <w:autoSpaceDN w:val="0"/>
+        <w:adjustRightInd w:val="0"/>
+        <w:spacing w:after="0"/>
+        <w:rPr>
+          <w:rFonts w:ascii="Courier" w:hAnsi="Courier" w:cs="Courier"/>
+          <w:color w:val="262626"/>
+          <w:sz w:val="19"/>
+          <w:szCs w:val="19"/>
+        </w:rPr>
+      </w:pPr>
+    </w:p>
+    <w:p>
+      <w:pPr>
+        <w:autoSpaceDE w:val="0"/>
+        <w:autoSpaceDN w:val="0"/>
+        <w:adjustRightInd w:val="0"/>
+        <w:spacing w:after="0"/>
+        <w:rPr>
+          <w:rFonts w:ascii="NewBaskerville-Roman" w:hAnsi="NewBaskerville-Roman" w:cs="NewBaskerville-Roman"/>
+          <w:color w:val="262626"/>
+          <w:sz w:val="20"/>
+          <w:szCs w:val="20"/>
+        </w:rPr>
+      </w:pPr>
+      <w:r>
+        <w:rPr>
+          <w:rFonts w:ascii="NewBaskerville-Roman" w:hAnsi="NewBaskerville-Roman" w:cs="NewBaskerville-Roman"/>
+          <w:color w:val="262626"/>
+          <w:sz w:val="20"/>
+          <w:szCs w:val="20"/>
+        </w:rPr>
+        <w:t>Diagrams such as figure 4.6 each depict one scenario for a saga, but a saga is likely</w:t>
+      </w:r>
+    </w:p>
+    <w:p>
+      <w:pPr>
+        <w:autoSpaceDE w:val="0"/>
+        <w:autoSpaceDN w:val="0"/>
+        <w:adjustRightInd w:val="0"/>
+        <w:spacing w:after="0"/>
+        <w:rPr>
+          <w:rFonts w:ascii="NewBaskerville-Roman" w:hAnsi="NewBaskerville-Roman" w:cs="NewBaskerville-Roman"/>
+          <w:color w:val="262626"/>
+          <w:sz w:val="20"/>
+          <w:szCs w:val="20"/>
+        </w:rPr>
+      </w:pPr>
+      <w:r>
+        <w:rPr>
+          <w:rFonts w:ascii="NewBaskerville-Roman" w:hAnsi="NewBaskerville-Roman" w:cs="NewBaskerville-Roman"/>
+          <w:color w:val="262626"/>
+          <w:sz w:val="20"/>
+          <w:szCs w:val="20"/>
+        </w:rPr>
+        <w:t xml:space="preserve">to have numerous scenarios. For example, the </w:t>
+      </w:r>
+      <w:r>
+        <w:rPr>
+          <w:rFonts w:ascii="Courier" w:hAnsi="Courier" w:cs="Courier"/>
+          <w:color w:val="262626"/>
+          <w:sz w:val="19"/>
+          <w:szCs w:val="19"/>
+        </w:rPr>
+        <w:t xml:space="preserve">Create Order Saga </w:t>
+      </w:r>
+      <w:r>
+        <w:rPr>
+          <w:rFonts w:ascii="NewBaskerville-Roman" w:hAnsi="NewBaskerville-Roman" w:cs="NewBaskerville-Roman"/>
+          <w:color w:val="262626"/>
+          <w:sz w:val="20"/>
+          <w:szCs w:val="20"/>
+        </w:rPr>
+        <w:t>has four scenarios.</w:t>
+      </w:r>
+    </w:p>
+    <w:p>
+      <w:pPr>
+        <w:autoSpaceDE w:val="0"/>
+        <w:autoSpaceDN w:val="0"/>
+        <w:adjustRightInd w:val="0"/>
+        <w:spacing w:after="0"/>
+        <w:rPr>
+          <w:rFonts w:ascii="Courier" w:hAnsi="Courier" w:cs="Courier"/>
+          <w:color w:val="262626"/>
+          <w:sz w:val="19"/>
+          <w:szCs w:val="19"/>
+        </w:rPr>
+      </w:pPr>
+      <w:r>
+        <w:rPr>
+          <w:rFonts w:ascii="NewBaskerville-Roman" w:hAnsi="NewBaskerville-Roman" w:cs="NewBaskerville-Roman"/>
+          <w:color w:val="262626"/>
+          <w:sz w:val="20"/>
+          <w:szCs w:val="20"/>
+        </w:rPr>
+        <w:t xml:space="preserve">In addition to the happy path, the saga can fail due to a failure in either </w:t>
+      </w:r>
+      <w:r>
+        <w:rPr>
+          <w:rFonts w:ascii="Courier" w:hAnsi="Courier" w:cs="Courier"/>
+          <w:color w:val="262626"/>
+          <w:sz w:val="19"/>
+          <w:szCs w:val="19"/>
+        </w:rPr>
+        <w:t>Consumer</w:t>
+      </w:r>
+    </w:p>
+    <w:p>
+      <w:pPr>
+        <w:autoSpaceDE w:val="0"/>
+        <w:autoSpaceDN w:val="0"/>
+        <w:adjustRightInd w:val="0"/>
+        <w:spacing w:after="0"/>
+        <w:rPr>
+          <w:rFonts w:ascii="NewBaskerville-Roman" w:hAnsi="NewBaskerville-Roman" w:cs="NewBaskerville-Roman"/>
+          <w:b/>
+          <w:bCs/>
+          <w:color w:val="262626"/>
+          <w:sz w:val="20"/>
+          <w:szCs w:val="20"/>
+          <w:highlight w:val="yellow"/>
+        </w:rPr>
+      </w:pPr>
+      <w:r>
+        <w:rPr>
+          <w:rFonts w:ascii="Courier" w:hAnsi="Courier" w:cs="Courier"/>
+          <w:color w:val="262626"/>
+          <w:sz w:val="19"/>
+          <w:szCs w:val="19"/>
+        </w:rPr>
+        <w:t>Service</w:t>
+      </w:r>
+      <w:r>
+        <w:rPr>
+          <w:rFonts w:ascii="NewBaskerville-Roman" w:hAnsi="NewBaskerville-Roman" w:cs="NewBaskerville-Roman"/>
+          <w:color w:val="262626"/>
+          <w:sz w:val="20"/>
+          <w:szCs w:val="20"/>
+        </w:rPr>
+        <w:t xml:space="preserve">, </w:t>
+      </w:r>
+      <w:r>
+        <w:rPr>
+          <w:rFonts w:ascii="Courier" w:hAnsi="Courier" w:cs="Courier"/>
+          <w:color w:val="262626"/>
+          <w:sz w:val="19"/>
+          <w:szCs w:val="19"/>
+        </w:rPr>
+        <w:t>Kitchen Service</w:t>
+      </w:r>
+      <w:r>
+        <w:rPr>
+          <w:rFonts w:ascii="NewBaskerville-Roman" w:hAnsi="NewBaskerville-Roman" w:cs="NewBaskerville-Roman"/>
+          <w:color w:val="262626"/>
+          <w:sz w:val="20"/>
+          <w:szCs w:val="20"/>
+        </w:rPr>
+        <w:t xml:space="preserve">, or </w:t>
+      </w:r>
+      <w:r>
+        <w:rPr>
+          <w:rFonts w:ascii="Courier" w:hAnsi="Courier" w:cs="Courier"/>
+          <w:color w:val="262626"/>
+          <w:sz w:val="19"/>
+          <w:szCs w:val="19"/>
+        </w:rPr>
+        <w:t>Accounting Service</w:t>
+      </w:r>
+      <w:r>
+        <w:rPr>
+          <w:rFonts w:ascii="NewBaskerville-Roman" w:hAnsi="NewBaskerville-Roman" w:cs="NewBaskerville-Roman"/>
+          <w:color w:val="262626"/>
+          <w:sz w:val="20"/>
+          <w:szCs w:val="20"/>
+        </w:rPr>
+        <w:t xml:space="preserve">. </w:t>
+      </w:r>
+      <w:r>
+        <w:rPr>
+          <w:rFonts w:ascii="NewBaskerville-Roman" w:hAnsi="NewBaskerville-Roman" w:cs="NewBaskerville-Roman"/>
+          <w:b/>
+          <w:bCs/>
+          <w:color w:val="262626"/>
+          <w:sz w:val="20"/>
+          <w:szCs w:val="20"/>
+          <w:highlight w:val="yellow"/>
+        </w:rPr>
+        <w:t>It’s useful, therefore, to model a</w:t>
+      </w:r>
+    </w:p>
+    <w:p>
+      <w:pPr>
+        <w:rPr>
+          <w:rFonts w:ascii="NewBaskerville-Roman" w:hAnsi="NewBaskerville-Roman" w:cs="NewBaskerville-Roman"/>
+          <w:b/>
+          <w:bCs/>
+          <w:color w:val="262626"/>
+          <w:sz w:val="20"/>
+          <w:szCs w:val="20"/>
+        </w:rPr>
+      </w:pPr>
+      <w:r>
+        <w:rPr>
+          <w:rFonts w:ascii="NewBaskerville-Roman" w:hAnsi="NewBaskerville-Roman" w:cs="NewBaskerville-Roman"/>
+          <w:b/>
+          <w:bCs/>
+          <w:color w:val="262626"/>
+          <w:sz w:val="20"/>
+          <w:szCs w:val="20"/>
+          <w:highlight w:val="yellow"/>
+        </w:rPr>
+        <w:t>saga as a state machine, because it describes all possible scenarios.</w:t>
+      </w:r>
+    </w:p>
+    <w:p>
+      <w:pPr>
+        <w:autoSpaceDE w:val="0"/>
+        <w:autoSpaceDN w:val="0"/>
+        <w:adjustRightInd w:val="0"/>
+        <w:spacing w:after="0"/>
+        <w:rPr>
+          <w:rFonts w:ascii="FranklinGothic-Demi" w:hAnsi="FranklinGothic-Demi" w:cs="FranklinGothic-Demi"/>
+          <w:b/>
+          <w:bCs/>
+          <w:color w:val="476B86"/>
+          <w:sz w:val="17"/>
+          <w:szCs w:val="17"/>
+        </w:rPr>
+      </w:pPr>
+      <w:r>
+        <w:rPr>
+          <w:rFonts w:ascii="FranklinGothic-Demi" w:hAnsi="FranklinGothic-Demi" w:cs="FranklinGothic-Demi"/>
+          <w:b/>
+          <w:bCs/>
+          <w:color w:val="476B86"/>
+          <w:sz w:val="21"/>
+          <w:szCs w:val="21"/>
+        </w:rPr>
+        <w:t>M</w:t>
+      </w:r>
+      <w:r>
+        <w:rPr>
+          <w:rFonts w:ascii="FranklinGothic-Demi" w:hAnsi="FranklinGothic-Demi" w:cs="FranklinGothic-Demi"/>
+          <w:b/>
+          <w:bCs/>
+          <w:color w:val="476B86"/>
+          <w:sz w:val="17"/>
+          <w:szCs w:val="17"/>
+        </w:rPr>
+        <w:t>ODELING SAGA ORCHESTRATORS AS STATE MACHINES</w:t>
+      </w:r>
+    </w:p>
+    <w:p>
+      <w:pPr>
+        <w:autoSpaceDE w:val="0"/>
+        <w:autoSpaceDN w:val="0"/>
+        <w:adjustRightInd w:val="0"/>
+        <w:spacing w:after="0"/>
+        <w:rPr>
+          <w:rFonts w:ascii="NewBaskerville-Roman" w:hAnsi="NewBaskerville-Roman" w:cs="NewBaskerville-Roman"/>
+          <w:color w:val="262626"/>
+          <w:sz w:val="20"/>
+          <w:szCs w:val="20"/>
+        </w:rPr>
+      </w:pPr>
+      <w:r>
+        <w:rPr>
+          <w:rFonts w:ascii="NewBaskerville-Roman" w:hAnsi="NewBaskerville-Roman" w:cs="NewBaskerville-Roman"/>
+          <w:color w:val="262626"/>
+          <w:sz w:val="20"/>
+          <w:szCs w:val="20"/>
+        </w:rPr>
+        <w:t xml:space="preserve">A good way to model a saga orchestrator is as a state machine. A </w:t>
+      </w:r>
+      <w:r>
+        <w:rPr>
+          <w:rFonts w:ascii="NewBaskerville-Italic" w:hAnsi="NewBaskerville-Italic" w:cs="NewBaskerville-Italic"/>
+          <w:i/>
+          <w:iCs/>
+          <w:color w:val="262626"/>
+          <w:sz w:val="20"/>
+          <w:szCs w:val="20"/>
+        </w:rPr>
+        <w:t xml:space="preserve">state machine </w:t>
+      </w:r>
+      <w:r>
+        <w:rPr>
+          <w:rFonts w:ascii="NewBaskerville-Roman" w:hAnsi="NewBaskerville-Roman" w:cs="NewBaskerville-Roman"/>
+          <w:color w:val="262626"/>
+          <w:sz w:val="20"/>
+          <w:szCs w:val="20"/>
+        </w:rPr>
+        <w:t>consists</w:t>
+      </w:r>
+      <w:r>
+        <w:rPr>
+          <w:rFonts w:ascii="NewBaskerville-Roman" w:hAnsi="NewBaskerville-Roman" w:cs="NewBaskerville-Roman"/>
+          <w:color w:val="262626"/>
+          <w:sz w:val="20"/>
+          <w:szCs w:val="20"/>
+        </w:rPr>
+        <w:t xml:space="preserve"> </w:t>
+      </w:r>
+      <w:r>
+        <w:rPr>
+          <w:rFonts w:ascii="NewBaskerville-Roman" w:hAnsi="NewBaskerville-Roman" w:cs="NewBaskerville-Roman"/>
+          <w:color w:val="262626"/>
+          <w:sz w:val="20"/>
+          <w:szCs w:val="20"/>
+        </w:rPr>
+        <w:t>of a set of states and a set of transitions between states that are triggered by</w:t>
+      </w:r>
+      <w:r>
+        <w:rPr>
+          <w:rFonts w:ascii="NewBaskerville-Roman" w:hAnsi="NewBaskerville-Roman" w:cs="NewBaskerville-Roman"/>
+          <w:color w:val="262626"/>
+          <w:sz w:val="20"/>
+          <w:szCs w:val="20"/>
+        </w:rPr>
+        <w:t xml:space="preserve"> </w:t>
+      </w:r>
+      <w:r>
+        <w:rPr>
+          <w:rFonts w:ascii="NewBaskerville-Roman" w:hAnsi="NewBaskerville-Roman" w:cs="NewBaskerville-Roman"/>
+          <w:color w:val="262626"/>
+          <w:sz w:val="20"/>
+          <w:szCs w:val="20"/>
+        </w:rPr>
+        <w:t xml:space="preserve">events. </w:t>
+      </w:r>
+      <w:r>
+        <w:rPr>
+          <w:rFonts w:ascii="NewBaskerville-Roman" w:hAnsi="NewBaskerville-Roman" w:cs="NewBaskerville-Roman"/>
+          <w:b/>
+          <w:bCs/>
+          <w:color w:val="262626"/>
+          <w:sz w:val="20"/>
+          <w:szCs w:val="20"/>
+        </w:rPr>
+        <w:t>Each transition can have an action, which for a saga is the invocation of a</w:t>
+      </w:r>
+      <w:r>
+        <w:rPr>
+          <w:rFonts w:ascii="NewBaskerville-Roman" w:hAnsi="NewBaskerville-Roman" w:cs="NewBaskerville-Roman"/>
+          <w:b/>
+          <w:bCs/>
+          <w:color w:val="262626"/>
+          <w:sz w:val="20"/>
+          <w:szCs w:val="20"/>
+        </w:rPr>
+        <w:t xml:space="preserve"> </w:t>
+      </w:r>
+      <w:r>
+        <w:rPr>
+          <w:rFonts w:ascii="NewBaskerville-Roman" w:hAnsi="NewBaskerville-Roman" w:cs="NewBaskerville-Roman"/>
+          <w:b/>
+          <w:bCs/>
+          <w:color w:val="262626"/>
+          <w:sz w:val="20"/>
+          <w:szCs w:val="20"/>
+        </w:rPr>
+        <w:t>saga participant</w:t>
+      </w:r>
+      <w:r>
+        <w:rPr>
+          <w:rFonts w:ascii="NewBaskerville-Roman" w:hAnsi="NewBaskerville-Roman" w:cs="NewBaskerville-Roman"/>
+          <w:color w:val="262626"/>
+          <w:sz w:val="20"/>
+          <w:szCs w:val="20"/>
+        </w:rPr>
+        <w:t>. The transitions between states are triggered by the completion of a</w:t>
+      </w:r>
+      <w:r>
+        <w:rPr>
+          <w:rFonts w:ascii="NewBaskerville-Roman" w:hAnsi="NewBaskerville-Roman" w:cs="NewBaskerville-Roman"/>
+          <w:color w:val="262626"/>
+          <w:sz w:val="20"/>
+          <w:szCs w:val="20"/>
+        </w:rPr>
+        <w:t xml:space="preserve"> </w:t>
+      </w:r>
+      <w:r>
+        <w:rPr>
+          <w:rFonts w:ascii="NewBaskerville-Roman" w:hAnsi="NewBaskerville-Roman" w:cs="NewBaskerville-Roman"/>
+          <w:color w:val="262626"/>
+          <w:sz w:val="20"/>
+          <w:szCs w:val="20"/>
+        </w:rPr>
+        <w:t>local transaction performed by a saga participant. The current state and the specific</w:t>
+      </w:r>
+      <w:r>
+        <w:rPr>
+          <w:rFonts w:ascii="NewBaskerville-Roman" w:hAnsi="NewBaskerville-Roman" w:cs="NewBaskerville-Roman"/>
+          <w:color w:val="262626"/>
+          <w:sz w:val="20"/>
+          <w:szCs w:val="20"/>
+        </w:rPr>
+        <w:t xml:space="preserve"> </w:t>
+      </w:r>
+      <w:r>
+        <w:rPr>
+          <w:rFonts w:ascii="NewBaskerville-Roman" w:hAnsi="NewBaskerville-Roman" w:cs="NewBaskerville-Roman"/>
+          <w:color w:val="262626"/>
+          <w:sz w:val="20"/>
+          <w:szCs w:val="20"/>
+        </w:rPr>
+        <w:t>outcome of the local transaction determine the state transition and what action, if</w:t>
+      </w:r>
+      <w:r>
+        <w:rPr>
+          <w:rFonts w:ascii="NewBaskerville-Roman" w:hAnsi="NewBaskerville-Roman" w:cs="NewBaskerville-Roman"/>
+          <w:color w:val="262626"/>
+          <w:sz w:val="20"/>
+          <w:szCs w:val="20"/>
+        </w:rPr>
+        <w:t xml:space="preserve"> </w:t>
+      </w:r>
+      <w:r>
+        <w:rPr>
+          <w:rFonts w:ascii="NewBaskerville-Roman" w:hAnsi="NewBaskerville-Roman" w:cs="NewBaskerville-Roman"/>
+          <w:color w:val="262626"/>
+          <w:sz w:val="20"/>
+          <w:szCs w:val="20"/>
+        </w:rPr>
+        <w:t>any, to perform.</w:t>
+      </w:r>
+    </w:p>
+    <w:p>
+      <w:pPr>
+        <w:autoSpaceDE w:val="0"/>
+        <w:autoSpaceDN w:val="0"/>
+        <w:adjustRightInd w:val="0"/>
+        <w:spacing w:after="0"/>
+        <w:rPr>
+          <w:rFonts w:ascii="NewBaskerville-Roman" w:hAnsi="NewBaskerville-Roman" w:cs="NewBaskerville-Roman"/>
+          <w:color w:val="262626"/>
+          <w:sz w:val="20"/>
+          <w:szCs w:val="20"/>
+        </w:rPr>
+      </w:pPr>
+    </w:p>
+    <w:p>
+      <w:pPr>
+        <w:autoSpaceDE w:val="0"/>
+        <w:autoSpaceDN w:val="0"/>
+        <w:adjustRightInd w:val="0"/>
+        <w:spacing w:after="0"/>
+        <w:rPr>
+          <w:rFonts w:ascii="NewBaskerville-Roman" w:hAnsi="NewBaskerville-Roman" w:cs="NewBaskerville-Roman"/>
+          <w:b/>
+          <w:bCs/>
+          <w:color w:val="FF0000"/>
+          <w:sz w:val="20"/>
+          <w:szCs w:val="20"/>
+        </w:rPr>
+      </w:pPr>
+      <w:r>
+        <w:rPr>
+          <w:rFonts w:ascii="NewBaskerville-Roman" w:hAnsi="NewBaskerville-Roman" w:cs="NewBaskerville-Roman"/>
+          <w:color w:val="262626"/>
+          <w:sz w:val="20"/>
+          <w:szCs w:val="20"/>
+        </w:rPr>
+        <w:t>There are also effective testing strategies for state machines. As a</w:t>
+      </w:r>
+      <w:r>
+        <w:rPr>
+          <w:rFonts w:ascii="NewBaskerville-Roman" w:hAnsi="NewBaskerville-Roman" w:cs="NewBaskerville-Roman"/>
+          <w:color w:val="262626"/>
+          <w:sz w:val="20"/>
+          <w:szCs w:val="20"/>
+        </w:rPr>
+        <w:t xml:space="preserve"> </w:t>
+      </w:r>
+      <w:r>
+        <w:rPr>
+          <w:rFonts w:ascii="NewBaskerville-Roman" w:hAnsi="NewBaskerville-Roman" w:cs="NewBaskerville-Roman"/>
+          <w:color w:val="262626"/>
+          <w:sz w:val="20"/>
+          <w:szCs w:val="20"/>
+        </w:rPr>
+        <w:t>result, using a state machine model makes designing, implementing, and testing</w:t>
+      </w:r>
+      <w:r>
+        <w:rPr>
+          <w:rFonts w:ascii="NewBaskerville-Roman" w:hAnsi="NewBaskerville-Roman" w:cs="NewBaskerville-Roman"/>
+          <w:color w:val="262626"/>
+          <w:sz w:val="20"/>
+          <w:szCs w:val="20"/>
+        </w:rPr>
+        <w:t xml:space="preserve"> </w:t>
+      </w:r>
+      <w:r>
+        <w:rPr>
+          <w:rFonts w:ascii="NewBaskerville-Roman" w:hAnsi="NewBaskerville-Roman" w:cs="NewBaskerville-Roman"/>
+          <w:color w:val="262626"/>
+          <w:sz w:val="20"/>
+          <w:szCs w:val="20"/>
+        </w:rPr>
+        <w:t>sagas easier</w:t>
+      </w:r>
+      <w:r>
+        <w:rPr>
+          <w:rFonts w:ascii="NewBaskerville-Roman" w:hAnsi="NewBaskerville-Roman" w:cs="NewBaskerville-Roman"/>
+          <w:b/>
+          <w:bCs/>
+          <w:color w:val="262626"/>
+          <w:sz w:val="20"/>
+          <w:szCs w:val="20"/>
+        </w:rPr>
+        <w:t>.</w:t>
+      </w:r>
+      <w:r>
+        <w:rPr>
+          <w:rFonts w:ascii="NewBaskerville-Roman" w:hAnsi="NewBaskerville-Roman" w:cs="NewBaskerville-Roman"/>
+          <w:b/>
+          <w:bCs/>
+          <w:color w:val="FF0000"/>
+          <w:sz w:val="20"/>
+          <w:szCs w:val="20"/>
+        </w:rPr>
+        <w:t>(We could know more about th</w:t>
+      </w:r>
+      <w:r>
+        <w:rPr>
+          <w:rFonts w:ascii="NewBaskerville-Roman" w:hAnsi="NewBaskerville-Roman" w:cs="NewBaskerville-Roman"/>
+          <w:b/>
+          <w:bCs/>
+          <w:color w:val="FF0000"/>
+          <w:sz w:val="20"/>
+          <w:szCs w:val="20"/>
+        </w:rPr>
+        <w:t>ese testing strategies</w:t>
+      </w:r>
+      <w:r>
+        <w:rPr>
+          <w:rFonts w:ascii="NewBaskerville-Roman" w:hAnsi="NewBaskerville-Roman" w:cs="NewBaskerville-Roman"/>
+          <w:b/>
+          <w:bCs/>
+          <w:color w:val="FF0000"/>
+          <w:sz w:val="20"/>
+          <w:szCs w:val="20"/>
+        </w:rPr>
+        <w:t xml:space="preserve"> in the future though)</w:t>
+      </w:r>
+    </w:p>
+    <w:p>
+      <w:pPr>
+        <w:autoSpaceDE w:val="0"/>
+        <w:autoSpaceDN w:val="0"/>
+        <w:adjustRightInd w:val="0"/>
+        <w:spacing w:after="0"/>
+        <w:rPr>
+          <w:rFonts w:ascii="NewBaskerville-Roman" w:hAnsi="NewBaskerville-Roman" w:cs="NewBaskerville-Roman"/>
+          <w:color w:val="262626"/>
+          <w:sz w:val="20"/>
+          <w:szCs w:val="20"/>
+        </w:rPr>
+      </w:pPr>
+    </w:p>
+    <w:p>
+      <w:pPr>
+        <w:autoSpaceDE w:val="0"/>
+        <w:autoSpaceDN w:val="0"/>
+        <w:adjustRightInd w:val="0"/>
+        <w:spacing w:after="0"/>
+        <w:rPr>
+          <w:rFonts w:ascii="NewBaskerville-Roman" w:hAnsi="NewBaskerville-Roman" w:cs="NewBaskerville-Roman"/>
+          <w:color w:val="262626"/>
+          <w:sz w:val="20"/>
+          <w:szCs w:val="20"/>
+        </w:rPr>
+      </w:pPr>
+      <w:r>
+        <w:rPr>
+          <w:noProof/>
+        </w:rPr>
+        <w:drawing>
+          <wp:inline distT="0" distB="0" distL="0" distR="0" wp14:anchorId="6E5D94C7" wp14:editId="4E89D8FC">
+            <wp:extent cx="5486400" cy="4393565"/>
+            <wp:effectExtent l="0" t="0" r="0" b="6985"/>
+            <wp:docPr id="7" name="Picture 7"/>
+            <wp:cNvGraphicFramePr>
+              <a:graphicFrameLocks xmlns:a="http://schemas.openxmlformats.org/drawingml/2006/main" noChangeAspect="1"/>
+            </wp:cNvGraphicFramePr>
+            <a:graphic xmlns:a="http://schemas.openxmlformats.org/drawingml/2006/main">
+              <a:graphicData uri="http://schemas.openxmlformats.org/drawingml/2006/picture">
+                <pic:pic xmlns:pic="http://schemas.openxmlformats.org/drawingml/2006/picture">
+                  <pic:nvPicPr>
+                    <pic:cNvPr id="1" name=""/>
+                    <pic:cNvPicPr/>
+                  </pic:nvPicPr>
+                  <pic:blipFill>
+                    <a:blip r:embed="rId15"/>
+                    <a:stretch>
+                      <a:fillRect/>
+                    </a:stretch>
+                  </pic:blipFill>
+                  <pic:spPr>
+                    <a:xfrm>
+                      <a:off x="0" y="0"/>
+                      <a:ext cx="5486400" cy="4393565"/>
+                    </a:xfrm>
+                    <a:prstGeom prst="rect">
+                      <a:avLst/>
+                    </a:prstGeom>
+                  </pic:spPr>
+                </pic:pic>
+              </a:graphicData>
+            </a:graphic>
+          </wp:inline>
+        </w:drawing>
+      </w:r>
+    </w:p>
+    <w:p>
+      <w:pPr>
+        <w:autoSpaceDE w:val="0"/>
+        <w:autoSpaceDN w:val="0"/>
+        <w:adjustRightInd w:val="0"/>
+        <w:spacing w:after="0"/>
+        <w:rPr>
+          <w:rFonts w:ascii="NewBaskerville-Roman" w:hAnsi="NewBaskerville-Roman" w:cs="NewBaskerville-Roman"/>
+          <w:color w:val="262626"/>
+          <w:sz w:val="20"/>
+          <w:szCs w:val="20"/>
+        </w:rPr>
+      </w:pPr>
+    </w:p>
+    <w:p>
+      <w:pPr>
+        <w:autoSpaceDE w:val="0"/>
+        <w:autoSpaceDN w:val="0"/>
+        <w:adjustRightInd w:val="0"/>
+        <w:spacing w:after="0"/>
+        <w:rPr>
+          <w:rFonts w:ascii="NewBaskerville-Roman" w:hAnsi="NewBaskerville-Roman" w:cs="NewBaskerville-Roman"/>
+          <w:color w:val="262626"/>
+          <w:sz w:val="20"/>
+          <w:szCs w:val="20"/>
+        </w:rPr>
+      </w:pPr>
+      <w:r>
+        <w:rPr>
+          <w:rFonts w:ascii="NewBaskerville-Roman" w:hAnsi="NewBaskerville-Roman" w:cs="NewBaskerville-Roman"/>
+          <w:color w:val="262626"/>
+          <w:sz w:val="20"/>
+          <w:szCs w:val="20"/>
+        </w:rPr>
+        <w:t xml:space="preserve">Figure 4.7 shows the state machine model for the </w:t>
+      </w:r>
+      <w:r>
+        <w:rPr>
+          <w:rFonts w:ascii="Courier" w:hAnsi="Courier" w:cs="Courier"/>
+          <w:color w:val="262626"/>
+          <w:sz w:val="19"/>
+          <w:szCs w:val="19"/>
+        </w:rPr>
+        <w:t>Create Order Saga</w:t>
+      </w:r>
+      <w:r>
+        <w:rPr>
+          <w:rFonts w:ascii="NewBaskerville-Roman" w:hAnsi="NewBaskerville-Roman" w:cs="NewBaskerville-Roman"/>
+          <w:color w:val="262626"/>
+          <w:sz w:val="20"/>
+          <w:szCs w:val="20"/>
+        </w:rPr>
+        <w:t>. This state</w:t>
+      </w:r>
+      <w:r>
+        <w:rPr>
+          <w:rFonts w:ascii="NewBaskerville-Roman" w:hAnsi="NewBaskerville-Roman" w:cs="NewBaskerville-Roman"/>
+          <w:color w:val="262626"/>
+          <w:sz w:val="20"/>
+          <w:szCs w:val="20"/>
+        </w:rPr>
+        <w:t xml:space="preserve"> </w:t>
+      </w:r>
+      <w:r>
+        <w:rPr>
+          <w:rFonts w:ascii="NewBaskerville-Roman" w:hAnsi="NewBaskerville-Roman" w:cs="NewBaskerville-Roman"/>
+          <w:color w:val="262626"/>
+          <w:sz w:val="20"/>
+          <w:szCs w:val="20"/>
+        </w:rPr>
+        <w:t>machine consists of numerous states, including the following:</w:t>
+      </w:r>
+    </w:p>
+    <w:p>
+      <w:pPr>
+        <w:autoSpaceDE w:val="0"/>
+        <w:autoSpaceDN w:val="0"/>
+        <w:adjustRightInd w:val="0"/>
+        <w:spacing w:after="0"/>
+        <w:rPr>
+          <w:rFonts w:ascii="NewBaskerville-Roman" w:hAnsi="NewBaskerville-Roman" w:cs="NewBaskerville-Roman"/>
+          <w:color w:val="262626"/>
+          <w:sz w:val="20"/>
+          <w:szCs w:val="20"/>
+        </w:rPr>
+      </w:pPr>
+      <w:r>
+        <w:rPr>
+          <w:rFonts w:ascii="Wingdings2" w:eastAsia="Wingdings2" w:hAnsi="FranklinGothic-Demi" w:cs="Wingdings2" w:hint="eastAsia"/>
+          <w:color w:val="CDA759"/>
+          <w:sz w:val="17"/>
+          <w:szCs w:val="17"/>
+        </w:rPr>
+        <w:t></w:t>
+      </w:r>
+      <w:r>
+        <w:rPr>
+          <w:rFonts w:ascii="Wingdings2" w:eastAsia="Wingdings2" w:hAnsi="FranklinGothic-Demi" w:cs="Wingdings2"/>
+          <w:color w:val="CDA759"/>
+          <w:sz w:val="17"/>
+          <w:szCs w:val="17"/>
+        </w:rPr>
+        <w:t xml:space="preserve"> </w:t>
+      </w:r>
+      <w:r>
+        <w:rPr>
+          <w:rFonts w:ascii="Courier" w:hAnsi="Courier" w:cs="Courier"/>
+          <w:color w:val="262626"/>
+          <w:sz w:val="19"/>
+          <w:szCs w:val="19"/>
+        </w:rPr>
+        <w:t>Verifying Consumer</w:t>
+      </w:r>
+      <w:r>
+        <w:rPr>
+          <w:rFonts w:ascii="NewBaskerville-Roman" w:hAnsi="NewBaskerville-Roman" w:cs="NewBaskerville-Roman"/>
+          <w:color w:val="262626"/>
+          <w:sz w:val="20"/>
+          <w:szCs w:val="20"/>
+        </w:rPr>
+        <w:t>—The initial state. When in this state, the saga is waiting</w:t>
+      </w:r>
+      <w:r>
+        <w:rPr>
+          <w:rFonts w:ascii="NewBaskerville-Roman" w:hAnsi="NewBaskerville-Roman" w:cs="NewBaskerville-Roman"/>
+          <w:color w:val="262626"/>
+          <w:sz w:val="20"/>
+          <w:szCs w:val="20"/>
+        </w:rPr>
+        <w:t xml:space="preserve"> </w:t>
+      </w:r>
+      <w:r>
+        <w:rPr>
+          <w:rFonts w:ascii="NewBaskerville-Roman" w:hAnsi="NewBaskerville-Roman" w:cs="NewBaskerville-Roman"/>
+          <w:color w:val="262626"/>
+          <w:sz w:val="20"/>
+          <w:szCs w:val="20"/>
+        </w:rPr>
+        <w:t xml:space="preserve">for the </w:t>
+      </w:r>
+      <w:r>
+        <w:rPr>
+          <w:rFonts w:ascii="Courier" w:hAnsi="Courier" w:cs="Courier"/>
+          <w:color w:val="262626"/>
+          <w:sz w:val="19"/>
+          <w:szCs w:val="19"/>
+        </w:rPr>
+        <w:t xml:space="preserve">Consumer Service </w:t>
+      </w:r>
+      <w:r>
+        <w:rPr>
+          <w:rFonts w:ascii="NewBaskerville-Roman" w:hAnsi="NewBaskerville-Roman" w:cs="NewBaskerville-Roman"/>
+          <w:color w:val="262626"/>
+          <w:sz w:val="20"/>
+          <w:szCs w:val="20"/>
+        </w:rPr>
+        <w:t>to verify that the consumer can place the order.</w:t>
+      </w:r>
+    </w:p>
+    <w:p>
+      <w:pPr>
+        <w:autoSpaceDE w:val="0"/>
+        <w:autoSpaceDN w:val="0"/>
+        <w:adjustRightInd w:val="0"/>
+        <w:spacing w:after="0"/>
+        <w:rPr>
+          <w:rFonts w:ascii="NewBaskerville-Roman" w:hAnsi="NewBaskerville-Roman" w:cs="NewBaskerville-Roman"/>
+          <w:color w:val="262626"/>
+          <w:sz w:val="20"/>
+          <w:szCs w:val="20"/>
+        </w:rPr>
+      </w:pPr>
+      <w:r>
+        <w:rPr>
+          <w:rFonts w:ascii="Wingdings2" w:eastAsia="Wingdings2" w:hAnsi="FranklinGothic-Demi" w:cs="Wingdings2" w:hint="eastAsia"/>
+          <w:color w:val="CDA759"/>
+          <w:sz w:val="17"/>
+          <w:szCs w:val="17"/>
+        </w:rPr>
+        <w:t></w:t>
+      </w:r>
+      <w:r>
+        <w:rPr>
+          <w:rFonts w:ascii="Wingdings2" w:eastAsia="Wingdings2" w:hAnsi="FranklinGothic-Demi" w:cs="Wingdings2"/>
+          <w:color w:val="CDA759"/>
+          <w:sz w:val="17"/>
+          <w:szCs w:val="17"/>
+        </w:rPr>
+        <w:t xml:space="preserve"> </w:t>
+      </w:r>
+      <w:r>
+        <w:rPr>
+          <w:rFonts w:ascii="Courier" w:hAnsi="Courier" w:cs="Courier"/>
+          <w:color w:val="262626"/>
+          <w:sz w:val="19"/>
+          <w:szCs w:val="19"/>
+        </w:rPr>
+        <w:t>Creating Ticket</w:t>
+      </w:r>
+      <w:r>
+        <w:rPr>
+          <w:rFonts w:ascii="NewBaskerville-Roman" w:hAnsi="NewBaskerville-Roman" w:cs="NewBaskerville-Roman"/>
+          <w:color w:val="262626"/>
+          <w:sz w:val="20"/>
+          <w:szCs w:val="20"/>
+        </w:rPr>
+        <w:t xml:space="preserve">—The saga is waiting for a reply to the </w:t>
+      </w:r>
+      <w:r>
+        <w:rPr>
+          <w:rFonts w:ascii="Courier" w:hAnsi="Courier" w:cs="Courier"/>
+          <w:color w:val="262626"/>
+          <w:sz w:val="19"/>
+          <w:szCs w:val="19"/>
+        </w:rPr>
+        <w:t xml:space="preserve">Create Ticket </w:t>
+      </w:r>
+      <w:r>
+        <w:rPr>
+          <w:rFonts w:ascii="NewBaskerville-Roman" w:hAnsi="NewBaskerville-Roman" w:cs="NewBaskerville-Roman"/>
+          <w:color w:val="262626"/>
+          <w:sz w:val="20"/>
+          <w:szCs w:val="20"/>
+        </w:rPr>
+        <w:t>command.</w:t>
+      </w:r>
+    </w:p>
+    <w:p>
+      <w:pPr>
+        <w:autoSpaceDE w:val="0"/>
+        <w:autoSpaceDN w:val="0"/>
+        <w:adjustRightInd w:val="0"/>
+        <w:spacing w:after="0"/>
+        <w:rPr>
+          <w:rFonts w:ascii="NewBaskerville-Roman" w:hAnsi="NewBaskerville-Roman" w:cs="NewBaskerville-Roman"/>
+          <w:color w:val="262626"/>
+          <w:sz w:val="20"/>
+          <w:szCs w:val="20"/>
+        </w:rPr>
+      </w:pPr>
+      <w:r>
+        <w:rPr>
+          <w:rFonts w:ascii="Wingdings2" w:eastAsia="Wingdings2" w:hAnsi="FranklinGothic-Demi" w:cs="Wingdings2" w:hint="eastAsia"/>
+          <w:color w:val="CDA759"/>
+          <w:sz w:val="17"/>
+          <w:szCs w:val="17"/>
+        </w:rPr>
+        <w:t></w:t>
+      </w:r>
+      <w:r>
+        <w:rPr>
+          <w:rFonts w:ascii="Wingdings2" w:eastAsia="Wingdings2" w:hAnsi="FranklinGothic-Demi" w:cs="Wingdings2"/>
+          <w:color w:val="CDA759"/>
+          <w:sz w:val="17"/>
+          <w:szCs w:val="17"/>
+        </w:rPr>
+        <w:t xml:space="preserve"> </w:t>
+      </w:r>
+      <w:r>
+        <w:rPr>
+          <w:rFonts w:ascii="Courier" w:hAnsi="Courier" w:cs="Courier"/>
+          <w:color w:val="262626"/>
+          <w:sz w:val="19"/>
+          <w:szCs w:val="19"/>
+        </w:rPr>
+        <w:t>Authorizing Card</w:t>
+      </w:r>
+      <w:r>
+        <w:rPr>
+          <w:rFonts w:ascii="NewBaskerville-Roman" w:hAnsi="NewBaskerville-Roman" w:cs="NewBaskerville-Roman"/>
+          <w:color w:val="262626"/>
+          <w:sz w:val="20"/>
+          <w:szCs w:val="20"/>
+        </w:rPr>
+        <w:t xml:space="preserve">—Waiting for </w:t>
+      </w:r>
+      <w:r>
+        <w:rPr>
+          <w:rFonts w:ascii="Courier" w:hAnsi="Courier" w:cs="Courier"/>
+          <w:color w:val="262626"/>
+          <w:sz w:val="19"/>
+          <w:szCs w:val="19"/>
+        </w:rPr>
+        <w:t xml:space="preserve">Accounting Service </w:t>
+      </w:r>
+      <w:r>
+        <w:rPr>
+          <w:rFonts w:ascii="NewBaskerville-Roman" w:hAnsi="NewBaskerville-Roman" w:cs="NewBaskerville-Roman"/>
+          <w:color w:val="262626"/>
+          <w:sz w:val="20"/>
+          <w:szCs w:val="20"/>
+        </w:rPr>
+        <w:t>to authorize the consumer’s</w:t>
+      </w:r>
+      <w:r>
+        <w:rPr>
+          <w:rFonts w:ascii="NewBaskerville-Roman" w:hAnsi="NewBaskerville-Roman" w:cs="NewBaskerville-Roman"/>
+          <w:color w:val="262626"/>
+          <w:sz w:val="20"/>
+          <w:szCs w:val="20"/>
+        </w:rPr>
+        <w:t xml:space="preserve"> </w:t>
+      </w:r>
+      <w:r>
+        <w:rPr>
+          <w:rFonts w:ascii="NewBaskerville-Roman" w:hAnsi="NewBaskerville-Roman" w:cs="NewBaskerville-Roman"/>
+          <w:color w:val="262626"/>
+          <w:sz w:val="20"/>
+          <w:szCs w:val="20"/>
+        </w:rPr>
+        <w:t>credit</w:t>
+      </w:r>
+      <w:r>
+        <w:rPr>
+          <w:rFonts w:ascii="NewBaskerville-Roman" w:hAnsi="NewBaskerville-Roman" w:cs="NewBaskerville-Roman"/>
+          <w:color w:val="262626"/>
+          <w:sz w:val="20"/>
+          <w:szCs w:val="20"/>
+        </w:rPr>
+        <w:t xml:space="preserve"> </w:t>
+      </w:r>
+      <w:r>
+        <w:rPr>
+          <w:rFonts w:ascii="NewBaskerville-Roman" w:hAnsi="NewBaskerville-Roman" w:cs="NewBaskerville-Roman"/>
+          <w:color w:val="262626"/>
+          <w:sz w:val="20"/>
+          <w:szCs w:val="20"/>
+        </w:rPr>
+        <w:t>card.</w:t>
+      </w:r>
+    </w:p>
+    <w:p>
+      <w:pPr>
+        <w:autoSpaceDE w:val="0"/>
+        <w:autoSpaceDN w:val="0"/>
+        <w:adjustRightInd w:val="0"/>
+        <w:spacing w:after="0"/>
+        <w:rPr>
+          <w:rFonts w:ascii="NewBaskerville-Roman" w:hAnsi="NewBaskerville-Roman" w:cs="NewBaskerville-Roman"/>
+          <w:color w:val="262626"/>
+          <w:sz w:val="20"/>
+          <w:szCs w:val="20"/>
+        </w:rPr>
+      </w:pPr>
+      <w:r>
+        <w:rPr>
+          <w:rFonts w:ascii="Wingdings2" w:eastAsia="Wingdings2" w:hAnsi="FranklinGothic-Demi" w:cs="Wingdings2" w:hint="eastAsia"/>
+          <w:color w:val="CDA759"/>
+          <w:sz w:val="17"/>
+          <w:szCs w:val="17"/>
+        </w:rPr>
+        <w:t></w:t>
+      </w:r>
+      <w:r>
+        <w:rPr>
+          <w:rFonts w:ascii="Wingdings2" w:eastAsia="Wingdings2" w:hAnsi="FranklinGothic-Demi" w:cs="Wingdings2"/>
+          <w:color w:val="CDA759"/>
+          <w:sz w:val="17"/>
+          <w:szCs w:val="17"/>
+        </w:rPr>
+        <w:t xml:space="preserve"> </w:t>
+      </w:r>
+      <w:r>
+        <w:rPr>
+          <w:rFonts w:ascii="Courier" w:hAnsi="Courier" w:cs="Courier"/>
+          <w:color w:val="262626"/>
+          <w:sz w:val="19"/>
+          <w:szCs w:val="19"/>
+        </w:rPr>
+        <w:t>Order Approved</w:t>
+      </w:r>
+      <w:r>
+        <w:rPr>
+          <w:rFonts w:ascii="NewBaskerville-Roman" w:hAnsi="NewBaskerville-Roman" w:cs="NewBaskerville-Roman"/>
+          <w:color w:val="262626"/>
+          <w:sz w:val="20"/>
+          <w:szCs w:val="20"/>
+        </w:rPr>
+        <w:t>—A final state indicating that the saga completed successfully.</w:t>
+      </w:r>
+    </w:p>
+    <w:p>
+      <w:pPr>
+        <w:autoSpaceDE w:val="0"/>
+        <w:autoSpaceDN w:val="0"/>
+        <w:adjustRightInd w:val="0"/>
+        <w:spacing w:after="0"/>
+        <w:rPr>
+          <w:rFonts w:ascii="NewBaskerville-Roman" w:hAnsi="NewBaskerville-Roman" w:cs="NewBaskerville-Roman"/>
+          <w:color w:val="262626"/>
+          <w:sz w:val="20"/>
+          <w:szCs w:val="20"/>
+        </w:rPr>
+      </w:pPr>
+      <w:r>
+        <w:rPr>
+          <w:rFonts w:ascii="Wingdings2" w:eastAsia="Wingdings2" w:hAnsi="FranklinGothic-Demi" w:cs="Wingdings2" w:hint="eastAsia"/>
+          <w:color w:val="CDA759"/>
+          <w:sz w:val="17"/>
+          <w:szCs w:val="17"/>
+        </w:rPr>
+        <w:t></w:t>
+      </w:r>
+      <w:r>
+        <w:rPr>
+          <w:rFonts w:ascii="Wingdings2" w:eastAsia="Wingdings2" w:hAnsi="FranklinGothic-Demi" w:cs="Wingdings2"/>
+          <w:color w:val="CDA759"/>
+          <w:sz w:val="17"/>
+          <w:szCs w:val="17"/>
+        </w:rPr>
+        <w:t xml:space="preserve"> </w:t>
+      </w:r>
+      <w:r>
+        <w:rPr>
+          <w:rFonts w:ascii="Courier" w:hAnsi="Courier" w:cs="Courier"/>
+          <w:color w:val="262626"/>
+          <w:sz w:val="19"/>
+          <w:szCs w:val="19"/>
+        </w:rPr>
+        <w:t>Order Rejected</w:t>
+      </w:r>
+      <w:r>
+        <w:rPr>
+          <w:rFonts w:ascii="NewBaskerville-Roman" w:hAnsi="NewBaskerville-Roman" w:cs="NewBaskerville-Roman"/>
+          <w:color w:val="262626"/>
+          <w:sz w:val="20"/>
+          <w:szCs w:val="20"/>
+        </w:rPr>
+        <w:t xml:space="preserve">—A final state indicating that the </w:t>
+      </w:r>
+      <w:r>
+        <w:rPr>
+          <w:rFonts w:ascii="Courier" w:hAnsi="Courier" w:cs="Courier"/>
+          <w:color w:val="262626"/>
+          <w:sz w:val="19"/>
+          <w:szCs w:val="19"/>
+        </w:rPr>
+        <w:t xml:space="preserve">Order </w:t>
+      </w:r>
+      <w:r>
+        <w:rPr>
+          <w:rFonts w:ascii="NewBaskerville-Roman" w:hAnsi="NewBaskerville-Roman" w:cs="NewBaskerville-Roman"/>
+          <w:color w:val="262626"/>
+          <w:sz w:val="20"/>
+          <w:szCs w:val="20"/>
+        </w:rPr>
+        <w:t>was rejected by one of</w:t>
+      </w:r>
+      <w:r>
+        <w:rPr>
+          <w:rFonts w:ascii="NewBaskerville-Roman" w:hAnsi="NewBaskerville-Roman" w:cs="NewBaskerville-Roman"/>
+          <w:color w:val="262626"/>
+          <w:sz w:val="20"/>
+          <w:szCs w:val="20"/>
+        </w:rPr>
+        <w:t xml:space="preserve"> </w:t>
+      </w:r>
+      <w:r>
+        <w:rPr>
+          <w:rFonts w:ascii="NewBaskerville-Roman" w:hAnsi="NewBaskerville-Roman" w:cs="NewBaskerville-Roman"/>
+          <w:color w:val="262626"/>
+          <w:sz w:val="20"/>
+          <w:szCs w:val="20"/>
+        </w:rPr>
+        <w:t>the participants.</w:t>
+      </w:r>
+    </w:p>
+    <w:p>
+      <w:pPr>
+        <w:rPr>
+          <w:rFonts w:ascii="NewBaskerville-Roman" w:hAnsi="NewBaskerville-Roman" w:cs="NewBaskerville-Roman"/>
+          <w:color w:val="262626"/>
+          <w:sz w:val="20"/>
+          <w:szCs w:val="20"/>
+        </w:rPr>
+      </w:pPr>
+    </w:p>
+    <w:p>
+      <w:pPr>
+        <w:autoSpaceDE w:val="0"/>
+        <w:autoSpaceDN w:val="0"/>
+        <w:adjustRightInd w:val="0"/>
+        <w:spacing w:after="0"/>
+        <w:rPr>
+          <w:rFonts w:ascii="NewBaskerville-Roman" w:hAnsi="NewBaskerville-Roman" w:cs="NewBaskerville-Roman"/>
+          <w:color w:val="262626"/>
+          <w:sz w:val="20"/>
+          <w:szCs w:val="20"/>
+        </w:rPr>
+      </w:pPr>
+      <w:r>
+        <w:rPr>
+          <w:rFonts w:ascii="NewBaskerville-Roman" w:hAnsi="NewBaskerville-Roman" w:cs="NewBaskerville-Roman"/>
+          <w:color w:val="262626"/>
+          <w:sz w:val="20"/>
+          <w:szCs w:val="20"/>
+        </w:rPr>
+        <w:t>The state machine also defines numerous state transitions. For example, the state</w:t>
+      </w:r>
+      <w:r>
+        <w:rPr>
+          <w:rFonts w:ascii="NewBaskerville-Roman" w:hAnsi="NewBaskerville-Roman" w:cs="NewBaskerville-Roman"/>
+          <w:color w:val="262626"/>
+          <w:sz w:val="20"/>
+          <w:szCs w:val="20"/>
+        </w:rPr>
+        <w:t xml:space="preserve"> </w:t>
+      </w:r>
+      <w:r>
+        <w:rPr>
+          <w:rFonts w:ascii="NewBaskerville-Roman" w:hAnsi="NewBaskerville-Roman" w:cs="NewBaskerville-Roman"/>
+          <w:color w:val="262626"/>
+          <w:sz w:val="20"/>
+          <w:szCs w:val="20"/>
+        </w:rPr>
+        <w:t xml:space="preserve">machine transitions from the </w:t>
+      </w:r>
+      <w:r>
+        <w:rPr>
+          <w:rFonts w:ascii="Courier" w:hAnsi="Courier" w:cs="Courier"/>
+          <w:color w:val="262626"/>
+          <w:sz w:val="19"/>
+          <w:szCs w:val="19"/>
+        </w:rPr>
+        <w:t xml:space="preserve">Creating Ticket </w:t>
+      </w:r>
+      <w:r>
+        <w:rPr>
+          <w:rFonts w:ascii="NewBaskerville-Roman" w:hAnsi="NewBaskerville-Roman" w:cs="NewBaskerville-Roman"/>
+          <w:color w:val="262626"/>
+          <w:sz w:val="20"/>
+          <w:szCs w:val="20"/>
+        </w:rPr>
+        <w:t xml:space="preserve">state to either the </w:t>
+      </w:r>
+      <w:r>
+        <w:rPr>
+          <w:rFonts w:ascii="Courier" w:hAnsi="Courier" w:cs="Courier"/>
+          <w:color w:val="262626"/>
+          <w:sz w:val="19"/>
+          <w:szCs w:val="19"/>
+        </w:rPr>
+        <w:t>Authorizing Card</w:t>
+      </w:r>
+      <w:r>
+        <w:rPr>
+          <w:rFonts w:ascii="NewBaskerville-Roman" w:hAnsi="NewBaskerville-Roman" w:cs="NewBaskerville-Roman"/>
+          <w:color w:val="262626"/>
+          <w:sz w:val="20"/>
+          <w:szCs w:val="20"/>
+        </w:rPr>
+        <w:t xml:space="preserve"> </w:t>
+      </w:r>
+      <w:r>
+        <w:rPr>
+          <w:rFonts w:ascii="NewBaskerville-Roman" w:hAnsi="NewBaskerville-Roman" w:cs="NewBaskerville-Roman"/>
+          <w:color w:val="262626"/>
+          <w:sz w:val="20"/>
+          <w:szCs w:val="20"/>
+        </w:rPr>
+        <w:t xml:space="preserve">or the </w:t>
+      </w:r>
+      <w:r>
+        <w:rPr>
+          <w:rFonts w:ascii="Courier" w:hAnsi="Courier" w:cs="Courier"/>
+          <w:color w:val="262626"/>
+          <w:sz w:val="19"/>
+          <w:szCs w:val="19"/>
+        </w:rPr>
+        <w:t xml:space="preserve">Rejected Order </w:t>
+      </w:r>
+      <w:r>
+        <w:rPr>
+          <w:rFonts w:ascii="NewBaskerville-Roman" w:hAnsi="NewBaskerville-Roman" w:cs="NewBaskerville-Roman"/>
+          <w:color w:val="262626"/>
+          <w:sz w:val="20"/>
+          <w:szCs w:val="20"/>
+        </w:rPr>
+        <w:t xml:space="preserve">state. It transitions to the </w:t>
+      </w:r>
+      <w:r>
+        <w:rPr>
+          <w:rFonts w:ascii="Courier" w:hAnsi="Courier" w:cs="Courier"/>
+          <w:color w:val="262626"/>
+          <w:sz w:val="19"/>
+          <w:szCs w:val="19"/>
+        </w:rPr>
+        <w:t xml:space="preserve">Authorizing Card </w:t>
+      </w:r>
+      <w:r>
+        <w:rPr>
+          <w:rFonts w:ascii="NewBaskerville-Roman" w:hAnsi="NewBaskerville-Roman" w:cs="NewBaskerville-Roman"/>
+          <w:color w:val="262626"/>
+          <w:sz w:val="20"/>
+          <w:szCs w:val="20"/>
+        </w:rPr>
+        <w:t>state when it</w:t>
+      </w:r>
+      <w:r>
+        <w:rPr>
+          <w:rFonts w:ascii="NewBaskerville-Roman" w:hAnsi="NewBaskerville-Roman" w:cs="NewBaskerville-Roman"/>
+          <w:color w:val="262626"/>
+          <w:sz w:val="20"/>
+          <w:szCs w:val="20"/>
+        </w:rPr>
+        <w:t xml:space="preserve"> </w:t>
+      </w:r>
+      <w:r>
+        <w:rPr>
+          <w:rFonts w:ascii="NewBaskerville-Roman" w:hAnsi="NewBaskerville-Roman" w:cs="NewBaskerville-Roman"/>
+          <w:color w:val="262626"/>
+          <w:sz w:val="20"/>
+          <w:szCs w:val="20"/>
+        </w:rPr>
+        <w:t xml:space="preserve">receives a successful reply to the </w:t>
+      </w:r>
+      <w:r>
+        <w:rPr>
+          <w:rFonts w:ascii="Courier" w:hAnsi="Courier" w:cs="Courier"/>
+          <w:color w:val="262626"/>
+          <w:sz w:val="19"/>
+          <w:szCs w:val="19"/>
+        </w:rPr>
+        <w:t xml:space="preserve">Create Ticket </w:t>
+      </w:r>
+      <w:r>
+        <w:rPr>
+          <w:rFonts w:ascii="NewBaskerville-Roman" w:hAnsi="NewBaskerville-Roman" w:cs="NewBaskerville-Roman"/>
+          <w:color w:val="262626"/>
+          <w:sz w:val="20"/>
+          <w:szCs w:val="20"/>
+        </w:rPr>
+        <w:t xml:space="preserve">command. Alternatively, if </w:t>
+      </w:r>
+      <w:r>
+        <w:rPr>
+          <w:rFonts w:ascii="Courier" w:hAnsi="Courier" w:cs="Courier"/>
+          <w:color w:val="262626"/>
+          <w:sz w:val="19"/>
+          <w:szCs w:val="19"/>
+        </w:rPr>
+        <w:t>Kitchen</w:t>
+      </w:r>
+      <w:r>
+        <w:rPr>
+          <w:rFonts w:ascii="NewBaskerville-Roman" w:hAnsi="NewBaskerville-Roman" w:cs="NewBaskerville-Roman"/>
+          <w:color w:val="262626"/>
+          <w:sz w:val="20"/>
+          <w:szCs w:val="20"/>
+        </w:rPr>
+        <w:t xml:space="preserve"> </w:t>
+      </w:r>
+      <w:r>
+        <w:rPr>
+          <w:rFonts w:ascii="Courier" w:hAnsi="Courier" w:cs="Courier"/>
+          <w:color w:val="262626"/>
+          <w:sz w:val="19"/>
+          <w:szCs w:val="19"/>
+        </w:rPr>
+        <w:t xml:space="preserve">Service </w:t>
+      </w:r>
+      <w:r>
+        <w:rPr>
+          <w:rFonts w:ascii="NewBaskerville-Roman" w:hAnsi="NewBaskerville-Roman" w:cs="NewBaskerville-Roman"/>
+          <w:color w:val="262626"/>
+          <w:sz w:val="20"/>
+          <w:szCs w:val="20"/>
+        </w:rPr>
+        <w:t xml:space="preserve">couldn’t create the </w:t>
+      </w:r>
+      <w:r>
+        <w:rPr>
+          <w:rFonts w:ascii="Courier" w:hAnsi="Courier" w:cs="Courier"/>
+          <w:color w:val="262626"/>
+          <w:sz w:val="19"/>
+          <w:szCs w:val="19"/>
+        </w:rPr>
+        <w:t>Ticket</w:t>
+      </w:r>
+      <w:r>
+        <w:rPr>
+          <w:rFonts w:ascii="NewBaskerville-Roman" w:hAnsi="NewBaskerville-Roman" w:cs="NewBaskerville-Roman"/>
+          <w:color w:val="262626"/>
+          <w:sz w:val="20"/>
+          <w:szCs w:val="20"/>
+        </w:rPr>
+        <w:t xml:space="preserve">, the state machine transitions to the </w:t>
+      </w:r>
+      <w:r>
+        <w:rPr>
+          <w:rFonts w:ascii="Courier" w:hAnsi="Courier" w:cs="Courier"/>
+          <w:color w:val="262626"/>
+          <w:sz w:val="19"/>
+          <w:szCs w:val="19"/>
+        </w:rPr>
+        <w:t>Rejected</w:t>
+      </w:r>
+      <w:r>
+        <w:rPr>
+          <w:rFonts w:ascii="NewBaskerville-Roman" w:hAnsi="NewBaskerville-Roman" w:cs="NewBaskerville-Roman"/>
+          <w:color w:val="262626"/>
+          <w:sz w:val="20"/>
+          <w:szCs w:val="20"/>
+        </w:rPr>
+        <w:t xml:space="preserve"> </w:t>
+      </w:r>
+      <w:r>
+        <w:rPr>
+          <w:rFonts w:ascii="Courier" w:hAnsi="Courier" w:cs="Courier"/>
+          <w:color w:val="262626"/>
+          <w:sz w:val="19"/>
+          <w:szCs w:val="19"/>
+        </w:rPr>
+        <w:t xml:space="preserve">Order </w:t>
+      </w:r>
+      <w:r>
+        <w:rPr>
+          <w:rFonts w:ascii="NewBaskerville-Roman" w:hAnsi="NewBaskerville-Roman" w:cs="NewBaskerville-Roman"/>
+          <w:color w:val="262626"/>
+          <w:sz w:val="20"/>
+          <w:szCs w:val="20"/>
+        </w:rPr>
+        <w:t>state.</w:t>
+      </w:r>
+    </w:p>
+    <w:p>
+      <w:pPr>
+        <w:autoSpaceDE w:val="0"/>
+        <w:autoSpaceDN w:val="0"/>
+        <w:adjustRightInd w:val="0"/>
+        <w:spacing w:after="0"/>
+        <w:rPr>
+          <w:rFonts w:ascii="NewBaskerville-Roman" w:hAnsi="NewBaskerville-Roman" w:cs="NewBaskerville-Roman"/>
+          <w:color w:val="262626"/>
+          <w:sz w:val="20"/>
+          <w:szCs w:val="20"/>
+        </w:rPr>
+      </w:pPr>
+    </w:p>
+    <w:p>
+      <w:pPr>
+        <w:autoSpaceDE w:val="0"/>
+        <w:autoSpaceDN w:val="0"/>
+        <w:adjustRightInd w:val="0"/>
+        <w:spacing w:after="0"/>
+        <w:rPr>
+          <w:rFonts w:ascii="NewBaskerville-Roman" w:hAnsi="NewBaskerville-Roman" w:cs="NewBaskerville-Roman"/>
+          <w:color w:val="262626"/>
+          <w:sz w:val="20"/>
+          <w:szCs w:val="20"/>
+        </w:rPr>
+      </w:pPr>
+      <w:r>
+        <w:rPr>
+          <w:rFonts w:ascii="NewBaskerville-Roman" w:hAnsi="NewBaskerville-Roman" w:cs="NewBaskerville-Roman"/>
+          <w:color w:val="262626"/>
+          <w:sz w:val="20"/>
+          <w:szCs w:val="20"/>
+        </w:rPr>
+        <w:lastRenderedPageBreak/>
+        <w:t xml:space="preserve">The state machine’s initial action is to send the </w:t>
+      </w:r>
+      <w:r>
+        <w:rPr>
+          <w:rFonts w:ascii="Courier" w:hAnsi="Courier" w:cs="Courier"/>
+          <w:color w:val="262626"/>
+          <w:sz w:val="19"/>
+          <w:szCs w:val="19"/>
+        </w:rPr>
+        <w:t xml:space="preserve">VerifyConsumer </w:t>
+      </w:r>
+      <w:r>
+        <w:rPr>
+          <w:rFonts w:ascii="NewBaskerville-Roman" w:hAnsi="NewBaskerville-Roman" w:cs="NewBaskerville-Roman"/>
+          <w:color w:val="262626"/>
+          <w:sz w:val="20"/>
+          <w:szCs w:val="20"/>
+        </w:rPr>
+        <w:t>command to</w:t>
+      </w:r>
+      <w:r>
+        <w:rPr>
+          <w:rFonts w:ascii="NewBaskerville-Roman" w:hAnsi="NewBaskerville-Roman" w:cs="NewBaskerville-Roman"/>
+          <w:color w:val="262626"/>
+          <w:sz w:val="20"/>
+          <w:szCs w:val="20"/>
+        </w:rPr>
+        <w:t xml:space="preserve"> </w:t>
+      </w:r>
+      <w:r>
+        <w:rPr>
+          <w:rFonts w:ascii="Courier" w:hAnsi="Courier" w:cs="Courier"/>
+          <w:color w:val="262626"/>
+          <w:sz w:val="19"/>
+          <w:szCs w:val="19"/>
+        </w:rPr>
+        <w:t>Consumer</w:t>
+      </w:r>
+      <w:r>
+        <w:rPr>
+          <w:rFonts w:ascii="Courier" w:hAnsi="Courier" w:cs="Courier"/>
+          <w:color w:val="262626"/>
+          <w:sz w:val="19"/>
+          <w:szCs w:val="19"/>
+        </w:rPr>
+        <w:t xml:space="preserve"> </w:t>
+      </w:r>
+      <w:r>
+        <w:rPr>
+          <w:rFonts w:ascii="Courier" w:hAnsi="Courier" w:cs="Courier"/>
+          <w:color w:val="262626"/>
+          <w:sz w:val="19"/>
+          <w:szCs w:val="19"/>
+        </w:rPr>
+        <w:t>Service</w:t>
+      </w:r>
+      <w:r>
+        <w:rPr>
+          <w:rFonts w:ascii="NewBaskerville-Roman" w:hAnsi="NewBaskerville-Roman" w:cs="NewBaskerville-Roman"/>
+          <w:color w:val="262626"/>
+          <w:sz w:val="20"/>
+          <w:szCs w:val="20"/>
+        </w:rPr>
+        <w:t xml:space="preserve">. The response from </w:t>
+      </w:r>
+      <w:r>
+        <w:rPr>
+          <w:rFonts w:ascii="Courier" w:hAnsi="Courier" w:cs="Courier"/>
+          <w:color w:val="262626"/>
+          <w:sz w:val="19"/>
+          <w:szCs w:val="19"/>
+        </w:rPr>
+        <w:t xml:space="preserve">Consumer Service </w:t>
+      </w:r>
+      <w:r>
+        <w:rPr>
+          <w:rFonts w:ascii="NewBaskerville-Roman" w:hAnsi="NewBaskerville-Roman" w:cs="NewBaskerville-Roman"/>
+          <w:color w:val="262626"/>
+          <w:sz w:val="20"/>
+          <w:szCs w:val="20"/>
+        </w:rPr>
+        <w:t>triggers the next state transition.</w:t>
+      </w:r>
+    </w:p>
+    <w:p>
+      <w:pPr>
+        <w:autoSpaceDE w:val="0"/>
+        <w:autoSpaceDN w:val="0"/>
+        <w:adjustRightInd w:val="0"/>
+        <w:spacing w:after="0"/>
+        <w:rPr>
+          <w:rFonts w:ascii="NewBaskerville-Roman" w:hAnsi="NewBaskerville-Roman" w:cs="NewBaskerville-Roman"/>
+          <w:color w:val="262626"/>
+          <w:sz w:val="20"/>
+          <w:szCs w:val="20"/>
+        </w:rPr>
+      </w:pPr>
+      <w:r>
+        <w:rPr>
+          <w:rFonts w:ascii="NewBaskerville-Roman" w:hAnsi="NewBaskerville-Roman" w:cs="NewBaskerville-Roman"/>
+          <w:color w:val="262626"/>
+          <w:sz w:val="20"/>
+          <w:szCs w:val="20"/>
+        </w:rPr>
+        <w:t xml:space="preserve">If the consumer was successfully verified, the saga creates the </w:t>
+      </w:r>
+      <w:r>
+        <w:rPr>
+          <w:rFonts w:ascii="Courier" w:hAnsi="Courier" w:cs="Courier"/>
+          <w:color w:val="262626"/>
+          <w:sz w:val="19"/>
+          <w:szCs w:val="19"/>
+        </w:rPr>
+        <w:t xml:space="preserve">Ticket </w:t>
+      </w:r>
+      <w:r>
+        <w:rPr>
+          <w:rFonts w:ascii="NewBaskerville-Roman" w:hAnsi="NewBaskerville-Roman" w:cs="NewBaskerville-Roman"/>
+          <w:color w:val="262626"/>
+          <w:sz w:val="20"/>
+          <w:szCs w:val="20"/>
+        </w:rPr>
+        <w:t>and transitions</w:t>
+      </w:r>
+      <w:r>
+        <w:rPr>
+          <w:rFonts w:ascii="NewBaskerville-Roman" w:hAnsi="NewBaskerville-Roman" w:cs="NewBaskerville-Roman"/>
+          <w:color w:val="262626"/>
+          <w:sz w:val="20"/>
+          <w:szCs w:val="20"/>
+        </w:rPr>
+        <w:t xml:space="preserve"> </w:t>
+      </w:r>
+      <w:r>
+        <w:rPr>
+          <w:rFonts w:ascii="NewBaskerville-Roman" w:hAnsi="NewBaskerville-Roman" w:cs="NewBaskerville-Roman"/>
+          <w:color w:val="262626"/>
+          <w:sz w:val="20"/>
+          <w:szCs w:val="20"/>
+        </w:rPr>
+        <w:t xml:space="preserve">to the </w:t>
+      </w:r>
+      <w:r>
+        <w:rPr>
+          <w:rFonts w:ascii="Courier" w:hAnsi="Courier" w:cs="Courier"/>
+          <w:color w:val="262626"/>
+          <w:sz w:val="19"/>
+          <w:szCs w:val="19"/>
+        </w:rPr>
+        <w:t xml:space="preserve">Creating Ticket </w:t>
+      </w:r>
+      <w:r>
+        <w:rPr>
+          <w:rFonts w:ascii="NewBaskerville-Roman" w:hAnsi="NewBaskerville-Roman" w:cs="NewBaskerville-Roman"/>
+          <w:color w:val="262626"/>
+          <w:sz w:val="20"/>
+          <w:szCs w:val="20"/>
+        </w:rPr>
+        <w:t>state. But if the consumer verification failed, the saga</w:t>
+      </w:r>
+      <w:r>
+        <w:rPr>
+          <w:rFonts w:ascii="NewBaskerville-Roman" w:hAnsi="NewBaskerville-Roman" w:cs="NewBaskerville-Roman"/>
+          <w:color w:val="262626"/>
+          <w:sz w:val="20"/>
+          <w:szCs w:val="20"/>
+        </w:rPr>
+        <w:t xml:space="preserve"> </w:t>
+      </w:r>
+      <w:r>
+        <w:rPr>
+          <w:rFonts w:ascii="NewBaskerville-Roman" w:hAnsi="NewBaskerville-Roman" w:cs="NewBaskerville-Roman"/>
+          <w:color w:val="262626"/>
+          <w:sz w:val="20"/>
+          <w:szCs w:val="20"/>
+        </w:rPr>
+        <w:t xml:space="preserve">rejects the </w:t>
+      </w:r>
+      <w:r>
+        <w:rPr>
+          <w:rFonts w:ascii="Courier" w:hAnsi="Courier" w:cs="Courier"/>
+          <w:color w:val="262626"/>
+          <w:sz w:val="19"/>
+          <w:szCs w:val="19"/>
+        </w:rPr>
+        <w:t xml:space="preserve">Order </w:t>
+      </w:r>
+      <w:r>
+        <w:rPr>
+          <w:rFonts w:ascii="NewBaskerville-Roman" w:hAnsi="NewBaskerville-Roman" w:cs="NewBaskerville-Roman"/>
+          <w:color w:val="262626"/>
+          <w:sz w:val="20"/>
+          <w:szCs w:val="20"/>
+        </w:rPr>
+        <w:t xml:space="preserve">and transitions to the </w:t>
+      </w:r>
+      <w:r>
+        <w:rPr>
+          <w:rFonts w:ascii="Courier" w:hAnsi="Courier" w:cs="Courier"/>
+          <w:color w:val="262626"/>
+          <w:sz w:val="19"/>
+          <w:szCs w:val="19"/>
+        </w:rPr>
+        <w:t xml:space="preserve">Rejecting Order </w:t>
+      </w:r>
+      <w:r>
+        <w:rPr>
+          <w:rFonts w:ascii="NewBaskerville-Roman" w:hAnsi="NewBaskerville-Roman" w:cs="NewBaskerville-Roman"/>
+          <w:color w:val="262626"/>
+          <w:sz w:val="20"/>
+          <w:szCs w:val="20"/>
+        </w:rPr>
+        <w:t>state.</w:t>
+      </w:r>
+    </w:p>
+    <w:p>
+      <w:pPr>
+        <w:autoSpaceDE w:val="0"/>
+        <w:autoSpaceDN w:val="0"/>
+        <w:adjustRightInd w:val="0"/>
+        <w:spacing w:after="0"/>
+        <w:rPr>
+          <w:rFonts w:ascii="NewBaskerville-Roman" w:hAnsi="NewBaskerville-Roman" w:cs="NewBaskerville-Roman"/>
+          <w:color w:val="262626"/>
+          <w:sz w:val="20"/>
+          <w:szCs w:val="20"/>
+        </w:rPr>
+      </w:pPr>
+    </w:p>
+    <w:p>
+      <w:pPr>
+        <w:autoSpaceDE w:val="0"/>
+        <w:autoSpaceDN w:val="0"/>
+        <w:adjustRightInd w:val="0"/>
+        <w:spacing w:after="0"/>
+        <w:rPr>
+          <w:rFonts w:ascii="NewBaskerville-Roman" w:hAnsi="NewBaskerville-Roman" w:cs="NewBaskerville-Roman"/>
+          <w:color w:val="262626"/>
+          <w:sz w:val="20"/>
+          <w:szCs w:val="20"/>
+        </w:rPr>
+      </w:pPr>
+      <w:r>
+        <w:rPr>
+          <w:rFonts w:ascii="NewBaskerville-Roman" w:hAnsi="NewBaskerville-Roman" w:cs="NewBaskerville-Roman"/>
+          <w:color w:val="262626"/>
+          <w:sz w:val="20"/>
+          <w:szCs w:val="20"/>
+        </w:rPr>
+        <w:t>The state machine</w:t>
+      </w:r>
+      <w:r>
+        <w:rPr>
+          <w:rFonts w:ascii="NewBaskerville-Roman" w:hAnsi="NewBaskerville-Roman" w:cs="NewBaskerville-Roman"/>
+          <w:color w:val="262626"/>
+          <w:sz w:val="20"/>
+          <w:szCs w:val="20"/>
+        </w:rPr>
+        <w:t xml:space="preserve"> </w:t>
+      </w:r>
+      <w:r>
+        <w:rPr>
+          <w:rFonts w:ascii="NewBaskerville-Roman" w:hAnsi="NewBaskerville-Roman" w:cs="NewBaskerville-Roman"/>
+          <w:color w:val="262626"/>
+          <w:sz w:val="20"/>
+          <w:szCs w:val="20"/>
+        </w:rPr>
+        <w:t>undergoes numerous other state transitions, driven by the responses from saga participants,</w:t>
+      </w:r>
+      <w:r>
+        <w:rPr>
+          <w:rFonts w:ascii="NewBaskerville-Roman" w:hAnsi="NewBaskerville-Roman" w:cs="NewBaskerville-Roman"/>
+          <w:color w:val="262626"/>
+          <w:sz w:val="20"/>
+          <w:szCs w:val="20"/>
+        </w:rPr>
+        <w:t xml:space="preserve"> </w:t>
+      </w:r>
+      <w:r>
+        <w:rPr>
+          <w:rFonts w:ascii="NewBaskerville-Roman" w:hAnsi="NewBaskerville-Roman" w:cs="NewBaskerville-Roman"/>
+          <w:color w:val="262626"/>
+          <w:sz w:val="20"/>
+          <w:szCs w:val="20"/>
+        </w:rPr>
+        <w:t xml:space="preserve">until it reaches a final state of either </w:t>
+      </w:r>
+      <w:r>
+        <w:rPr>
+          <w:rFonts w:ascii="Courier" w:hAnsi="Courier" w:cs="Courier"/>
+          <w:color w:val="262626"/>
+          <w:sz w:val="19"/>
+          <w:szCs w:val="19"/>
+        </w:rPr>
+        <w:t xml:space="preserve">Order Approved </w:t>
+      </w:r>
+      <w:r>
+        <w:rPr>
+          <w:rFonts w:ascii="NewBaskerville-Roman" w:hAnsi="NewBaskerville-Roman" w:cs="NewBaskerville-Roman"/>
+          <w:color w:val="262626"/>
+          <w:sz w:val="20"/>
+          <w:szCs w:val="20"/>
+        </w:rPr>
+        <w:t xml:space="preserve">or </w:t>
+      </w:r>
+      <w:r>
+        <w:rPr>
+          <w:rFonts w:ascii="Courier" w:hAnsi="Courier" w:cs="Courier"/>
+          <w:color w:val="262626"/>
+          <w:sz w:val="19"/>
+          <w:szCs w:val="19"/>
+        </w:rPr>
+        <w:t>Order Rejected</w:t>
+      </w:r>
+      <w:r>
+        <w:rPr>
+          <w:rFonts w:ascii="NewBaskerville-Roman" w:hAnsi="NewBaskerville-Roman" w:cs="NewBaskerville-Roman"/>
+          <w:color w:val="262626"/>
+          <w:sz w:val="20"/>
+          <w:szCs w:val="20"/>
+        </w:rPr>
+        <w:t>.</w:t>
+      </w:r>
+    </w:p>
+    <w:p>
+      <w:pPr>
+        <w:rPr>
+          <w:rFonts w:ascii="NewBaskerville-Roman" w:hAnsi="NewBaskerville-Roman" w:cs="NewBaskerville-Roman"/>
+          <w:color w:val="262626"/>
+          <w:sz w:val="20"/>
+          <w:szCs w:val="20"/>
+        </w:rPr>
+      </w:pPr>
+    </w:p>
+    <w:p>
+      <w:pPr>
+        <w:rPr>
+          <w:rFonts w:ascii="NewBaskerville-Roman" w:hAnsi="NewBaskerville-Roman" w:cs="NewBaskerville-Roman"/>
+          <w:b/>
+          <w:bCs/>
+        </w:rPr>
+      </w:pPr>
+      <w:r>
+        <w:rPr>
+          <w:rFonts w:ascii="FranklinGothic-Demi" w:hAnsi="FranklinGothic-Demi" w:cs="FranklinGothic-Demi"/>
+          <w:b/>
+          <w:bCs/>
+          <w:color w:val="476B86"/>
+          <w:sz w:val="21"/>
+          <w:szCs w:val="21"/>
+        </w:rPr>
+        <w:t>S</w:t>
+      </w:r>
+      <w:r>
+        <w:rPr>
+          <w:rFonts w:ascii="FranklinGothic-Demi" w:hAnsi="FranklinGothic-Demi" w:cs="FranklinGothic-Demi"/>
+          <w:b/>
+          <w:bCs/>
+          <w:color w:val="476B86"/>
+          <w:sz w:val="17"/>
+          <w:szCs w:val="17"/>
+        </w:rPr>
+        <w:t>AGA ORCHESTRATION AND TRANSACTIONAL MESSAGING</w:t>
       </w:r>
     </w:p>
     <w:sectPr>

</xml_diff>

<commit_message>
add comments on why orchestration is a better fit for complex sagas
</commit_message>
<xml_diff>
--- a/communication-in-microservices/transaction-management/overview-of-transaction-management-in-MS.docx
+++ b/communication-in-microservices/transaction-management/overview-of-transaction-management-in-MS.docx
@@ -14608,12 +14608,20 @@
         </w:rPr>
         <w:t xml:space="preserve"> This way you can have services knowing about other participants in the saga.</w:t>
       </w:r>
+      <w:r>
+        <w:rPr>
+          <w:i/>
+          <w:iCs/>
+          <w:sz w:val="20"/>
+          <w:szCs w:val="20"/>
+        </w:rPr>
+        <w:t xml:space="preserve"> This will also make testing easier, you can send the approve order command and see it does its work as opposed to having to test three different transitions of an order from created to intermediate states to approved.</w:t>
+      </w:r>
     </w:p>
     <w:p>
       <w:pPr>
         <w:pStyle w:val="NoSpacing"/>
         <w:rPr>
-          <w:rFonts w:hint="cs"/>
           <w:color w:val="262626"/>
           <w:rtl/>
           <w:lang w:bidi="fa-IR"/>
@@ -14693,6 +14701,7 @@
           <w:sz w:val="20"/>
           <w:szCs w:val="20"/>
         </w:rPr>
+        <w:lastRenderedPageBreak/>
         <w:t xml:space="preserve"> </w:t>
       </w:r>
       <w:r>
@@ -14702,16 +14711,7 @@
           <w:sz w:val="17"/>
           <w:szCs w:val="17"/>
         </w:rPr>
-        <w:t></w:t>
-      </w:r>
-      <w:r>
-        <w:rPr>
-          <w:rFonts w:ascii="Wingdings2" w:eastAsia="Wingdings2" w:hAnsi="FranklinGothic-Demi" w:cs="Wingdings2" w:hint="eastAsia"/>
-          <w:color w:val="CDA759"/>
-          <w:sz w:val="17"/>
-          <w:szCs w:val="17"/>
-        </w:rPr>
-        <w:t xml:space="preserve"> </w:t>
+        <w:t xml:space="preserve"> </w:t>
       </w:r>
       <w:r>
         <w:rPr>
@@ -14767,19 +14767,7 @@
           <w:sz w:val="20"/>
           <w:szCs w:val="20"/>
         </w:rPr>
-        <w:t xml:space="preserve">you can avoid </w:t>
-      </w:r>
-      <w:r>
-        <w:rPr>
-          <w:rFonts w:ascii="NewBaskerville-Roman" w:hAnsi="NewBaskerville-Roman" w:cs="NewBaskerville-Roman"/>
-          <w:b/>
-          <w:bCs/>
-          <w:color w:val="262626"/>
-          <w:sz w:val="20"/>
-          <w:szCs w:val="20"/>
-        </w:rPr>
-        <w:lastRenderedPageBreak/>
-        <w:t>this problem by designing</w:t>
+        <w:t>you can avoid this problem by designing</w:t>
       </w:r>
       <w:r>
         <w:rPr>
@@ -16266,6 +16254,7 @@
   <w:style w:type="character" w:default="1" w:styleId="DefaultParagraphFont">
     <w:name w:val="Default Paragraph Font"/>
     <w:uiPriority w:val="1"/>
+    <w:semiHidden/>
     <w:unhideWhenUsed/>
   </w:style>
   <w:style w:type="table" w:default="1" w:styleId="TableNormal">

</xml_diff>